<commit_message>
semmana5 até exerc 19
</commit_message>
<xml_diff>
--- a/ExerciciosPassoAPasso.docx
+++ b/ExerciciosPassoAPasso.docx
@@ -18,14 +18,14 @@
         <w:tblLook w:val="04a0" w:noHBand="0" w:noVBand="1" w:firstColumn="1" w:lastRow="0" w:lastColumn="0" w:firstRow="1"/>
       </w:tblPr>
       <w:tblGrid>
-        <w:gridCol w:w="970"/>
-        <w:gridCol w:w="8668"/>
+        <w:gridCol w:w="969"/>
+        <w:gridCol w:w="8669"/>
       </w:tblGrid>
       <w:tr>
         <w:trPr/>
         <w:tc>
           <w:tcPr>
-            <w:tcW w:w="970" w:type="dxa"/>
+            <w:tcW w:w="969" w:type="dxa"/>
             <w:tcBorders/>
           </w:tcPr>
           <w:p>
@@ -80,7 +80,7 @@
         </w:tc>
         <w:tc>
           <w:tcPr>
-            <w:tcW w:w="8668" w:type="dxa"/>
+            <w:tcW w:w="8669" w:type="dxa"/>
             <w:tcBorders/>
             <w:vAlign w:val="bottom"/>
           </w:tcPr>
@@ -110,7 +110,7 @@
         <w:trPr/>
         <w:tc>
           <w:tcPr>
-            <w:tcW w:w="970" w:type="dxa"/>
+            <w:tcW w:w="969" w:type="dxa"/>
             <w:tcBorders/>
           </w:tcPr>
           <w:p>
@@ -126,7 +126,7 @@
         </w:tc>
         <w:tc>
           <w:tcPr>
-            <w:tcW w:w="8668" w:type="dxa"/>
+            <w:tcW w:w="8669" w:type="dxa"/>
             <w:tcBorders/>
             <w:vAlign w:val="bottom"/>
           </w:tcPr>
@@ -193,7 +193,7 @@
           <w:docPartGallery w:val="Cover Pages"/>
           <w:docPartUnique w:val="true"/>
         </w:docPartObj>
-        <w:id w:val="295854373"/>
+        <w:id w:val="721942509"/>
       </w:sdtPr>
       <w:sdtContent>
         <w:p>
@@ -322,12 +322,12 @@
                                   </w:pPr>
                                   <w:r>
                                     <w:rPr>
-                                      <w:spacing w:val="0"/>
                                       <w:smallCaps w:val="false"/>
                                       <w:caps w:val="false"/>
                                       <w:iCs w:val="false"/>
                                       <w:bCs w:val="false"/>
                                       <w:szCs w:val="72"/>
+                                      <w:spacing w:val="0"/>
                                       <w:vertAlign w:val="baseline"/>
                                       <w:position w:val="0"/>
                                       <w:sz w:val="72"/>
@@ -337,7 +337,7 @@
                                       <w:u w:val="none"/>
                                       <w:b w:val="false"/>
                                       <w:sz w:val="72"/>
-                                      <w:rFonts w:asciiTheme="minorHAnsi" w:cstheme="minorBidi" w:eastAsiaTheme="minorHAnsi" w:hAnsiTheme="minorHAnsi" w:ascii="Calibri Light" w:hAnsi="Calibri Light"/>
+                                      <w:rFonts w:asciiTheme="minorHAnsi" w:cstheme="minorBidi" w:eastAsiaTheme="minorHAnsi" w:hAnsiTheme="minorHAnsi" w:eastAsia="Calibri" w:ascii="Calibri Light" w:hAnsi="Calibri Light"/>
                                       <w:color w:val="FFFFFF"/>
                                     </w:rPr>
                                     <w:t>Plano de treino</w:t>
@@ -353,8 +353,8 @@
                             <wps:cNvSpPr/>
                             <wps:spPr>
                               <a:xfrm>
-                                <a:off x="1080720" y="5020920"/>
-                                <a:ext cx="5777280" cy="535320"/>
+                                <a:off x="1080720" y="5021640"/>
+                                <a:ext cx="5777280" cy="534600"/>
                               </a:xfrm>
                               <a:custGeom>
                                 <a:avLst/>
@@ -437,7 +437,7 @@
                     <wp:positionV relativeFrom="page">
                       <wp:posOffset>1699260</wp:posOffset>
                     </wp:positionV>
-                    <wp:extent cx="619760" cy="1088390"/>
+                    <wp:extent cx="618490" cy="1087120"/>
                     <wp:effectExtent l="0" t="0" r="0" b="6350"/>
                     <wp:wrapNone/>
                     <wp:docPr id="3" name="Retângulo 130"/>
@@ -448,7 +448,7 @@
                           <wps:spPr>
                             <a:xfrm>
                               <a:off x="0" y="0"/>
-                              <a:ext cx="619920" cy="1088280"/>
+                              <a:ext cx="618480" cy="1087200"/>
                             </a:xfrm>
                             <a:prstGeom prst="rect">
                               <a:avLst/>
@@ -494,7 +494,7 @@
                                       <w:storeMappedDataAs w:val="dateTime"/>
                                       <w:calendar w:val="gregorian"/>
                                     </w:date>
-                                    <w:id w:val="1263730135"/>
+                                    <w:id w:val="945002073"/>
                                     <w:dataBinding w:prefixMappings="xmlns:ns0='http://schemas.microsoft.com/office/2006/coverPageProps' " w:xpath="/ns0:CoverPageProperties[1]/ns0:PublishDate[1]" w:storeItemID="{55AF091B-3C7A-41E3-B477-F2FDAA23CFDA}"/>
                                     <w:alias w:val="Ano"/>
                                   </w:sdtPr>
@@ -544,7 +544,7 @@
               </mc:Choice>
               <mc:Fallback>
                 <w:pict>
-                  <v:rect id="shape_0" ID="Retângulo 130" path="m0,0l-2147483645,0l-2147483645,-2147483646l0,-2147483646xe" fillcolor="#5b9bd5" stroked="f" o:allowincell="f" style="position:absolute;margin-left:379.7pt;margin-top:133.8pt;width:48.75pt;height:85.65pt;mso-wrap-style:square;v-text-anchor:bottom;mso-position-horizontal-relative:margin;mso-position-vertical-relative:page" wp14:anchorId="7D1D2B69">
+                  <v:rect id="shape_0" ID="Retângulo 130" path="m0,0l-2147483645,0l-2147483645,-2147483646l0,-2147483646xe" fillcolor="#5b9bd5" stroked="f" o:allowincell="f" style="position:absolute;margin-left:379.7pt;margin-top:133.8pt;width:48.65pt;height:85.55pt;mso-wrap-style:square;v-text-anchor:bottom;mso-position-horizontal-relative:margin;mso-position-vertical-relative:page" wp14:anchorId="7D1D2B69">
                     <v:fill o:detectmouseclick="t" type="solid" color2="#a4642a"/>
                     <v:stroke color="#3465a4" weight="12600" joinstyle="miter" endcap="flat"/>
                     <v:textbox>
@@ -567,7 +567,7 @@
                                 <w:storeMappedDataAs w:val="dateTime"/>
                                 <w:calendar w:val="gregorian"/>
                               </w:date>
-                              <w:id w:val="1847694374"/>
+                              <w:id w:val="1271150566"/>
                               <w:dataBinding w:prefixMappings="xmlns:ns0='http://schemas.microsoft.com/office/2006/coverPageProps' " w:xpath="/ns0:CoverPageProperties[1]/ns0:PublishDate[1]" w:storeItemID="{55AF091B-3C7A-41E3-B477-F2FDAA23CFDA}"/>
                               <w:alias w:val="Ano"/>
                             </w:sdtPr>
@@ -607,7 +607,7 @@
             <mc:AlternateContent>
               <mc:Choice Requires="wps">
                 <w:drawing>
-                  <wp:anchor behindDoc="0" distT="0" distB="15240" distL="113665" distR="114935" simplePos="0" locked="0" layoutInCell="0" allowOverlap="1" relativeHeight="6" wp14:anchorId="63D35C9F">
+                  <wp:anchor behindDoc="0" distT="0" distB="22860" distL="113665" distR="114935" simplePos="0" locked="0" layoutInCell="0" allowOverlap="1" relativeHeight="6" wp14:anchorId="63D35C9F">
                     <wp:simplePos x="0" y="0"/>
                     <wp:positionH relativeFrom="page">
                       <wp:align>center</wp:align>
@@ -663,7 +663,7 @@
                                 </w:pPr>
                                 <w:sdt>
                                   <w:sdtPr>
-                                    <w:id w:val="543069299"/>
+                                    <w:id w:val="1254602432"/>
                                     <w:dataBinding w:prefixMappings="xmlns:ns0='http://purl.org/dc/elements/1.1/' xmlns:ns1='http://schemas.openxmlformats.org/package/2006/metadata/core-properties' " w:xpath="/ns1:coreProperties[1]/ns0:subject[1]" w:storeItemID="{6C3C8BC8-F283-45AE-878A-BAB7291924A1}"/>
                                     <w:alias w:val="Subtítulo"/>
                                     <w:text/>
@@ -691,7 +691,7 @@
                                 </w:pPr>
                                 <w:sdt>
                                   <w:sdtPr>
-                                    <w:id w:val="1906094447"/>
+                                    <w:id w:val="986679611"/>
                                     <w:dataBinding w:prefixMappings="xmlns:ns0='http://purl.org/dc/elements/1.1/' xmlns:ns1='http://schemas.openxmlformats.org/package/2006/metadata/core-properties' " w:xpath="/ns1:coreProperties[1]/ns0:creator[1]" w:storeItemID="{6C3C8BC8-F283-45AE-878A-BAB7291924A1}"/>
                                     <w:alias w:val="Autor"/>
                                     <w:text/>
@@ -741,7 +741,7 @@
                           </w:pPr>
                           <w:sdt>
                             <w:sdtPr>
-                              <w:id w:val="1805038298"/>
+                              <w:id w:val="1443230151"/>
                               <w:dataBinding w:prefixMappings="xmlns:ns0='http://purl.org/dc/elements/1.1/' xmlns:ns1='http://schemas.openxmlformats.org/package/2006/metadata/core-properties' " w:xpath="/ns1:coreProperties[1]/ns0:subject[1]" w:storeItemID="{6C3C8BC8-F283-45AE-878A-BAB7291924A1}"/>
                               <w:alias w:val="Subtítulo"/>
                               <w:text/>
@@ -769,7 +769,7 @@
                           </w:pPr>
                           <w:sdt>
                             <w:sdtPr>
-                              <w:id w:val="1272423401"/>
+                              <w:id w:val="1979025889"/>
                               <w:dataBinding w:prefixMappings="xmlns:ns0='http://purl.org/dc/elements/1.1/' xmlns:ns1='http://schemas.openxmlformats.org/package/2006/metadata/core-properties' " w:xpath="/ns1:coreProperties[1]/ns0:creator[1]" w:storeItemID="{6C3C8BC8-F283-45AE-878A-BAB7291924A1}"/>
                               <w:alias w:val="Autor"/>
                               <w:text/>
@@ -794,7 +794,7 @@
             <mc:AlternateContent>
               <mc:Choice Requires="wps">
                 <w:drawing>
-                  <wp:anchor behindDoc="0" distT="0" distB="12065" distL="113665" distR="114935" simplePos="0" locked="0" layoutInCell="0" allowOverlap="1" relativeHeight="8" wp14:anchorId="7E67AC82">
+                  <wp:anchor behindDoc="0" distT="0" distB="17780" distL="113665" distR="114935" simplePos="0" locked="0" layoutInCell="0" allowOverlap="1" relativeHeight="8" wp14:anchorId="7E67AC82">
                     <wp:simplePos x="0" y="0"/>
                     <wp:positionH relativeFrom="page">
                       <wp:align>center</wp:align>
@@ -843,7 +843,7 @@
                                 </w:pPr>
                                 <w:sdt>
                                   <w:sdtPr>
-                                    <w:id w:val="1568435021"/>
+                                    <w:id w:val="1672989903"/>
                                     <w:dataBinding w:prefixMappings="xmlns:ns0='http://schemas.openxmlformats.org/officeDocument/2006/extended-properties' " w:xpath="/ns0:Properties[1]/ns0:Company[1]" w:storeItemID="{6668398D-A668-4E3E-A5EB-62B293D839F1}"/>
                                     <w:alias w:val="Empresa"/>
                                     <w:text/>
@@ -875,7 +875,7 @@
               </mc:Choice>
               <mc:Fallback>
                 <w:pict>
-                  <v:rect id="shape_0" ID="Caixa de Texto 128" path="m0,0l-2147483645,0l-2147483645,-2147483646l0,-2147483646xe" stroked="f" o:allowincell="f" style="position:absolute;margin-left:53.2pt;margin-top:673.7pt;width:488.85pt;height:25.45pt;mso-wrap-style:square;v-text-anchor:bottom;mso-position-horizontal:center;mso-position-horizontal-relative:page;mso-position-vertical:bottom;mso-position-vertical-relative:margin" wp14:anchorId="7E67AC82">
+                  <v:rect id="shape_0" ID="Caixa de Texto 128" path="m0,0l-2147483645,0l-2147483645,-2147483646l0,-2147483646xe" stroked="f" o:allowincell="f" style="position:absolute;margin-left:53.2pt;margin-top:673.25pt;width:488.85pt;height:25.45pt;mso-wrap-style:square;v-text-anchor:bottom;mso-position-horizontal:center;mso-position-horizontal-relative:page;mso-position-vertical:bottom;mso-position-vertical-relative:margin" wp14:anchorId="7E67AC82">
                     <v:fill o:detectmouseclick="t" on="false"/>
                     <v:stroke color="#3465a4" weight="6480" joinstyle="round" endcap="flat"/>
                     <v:textbox>
@@ -892,7 +892,7 @@
                           </w:pPr>
                           <w:sdt>
                             <w:sdtPr>
-                              <w:id w:val="517520512"/>
+                              <w:id w:val="1874065748"/>
                               <w:dataBinding w:prefixMappings="xmlns:ns0='http://schemas.openxmlformats.org/officeDocument/2006/extended-properties' " w:xpath="/ns0:Properties[1]/ns0:Company[1]" w:storeItemID="{6668398D-A668-4E3E-A5EB-62B293D839F1}"/>
                               <w:alias w:val="Empresa"/>
                               <w:text/>
@@ -1025,8 +1025,8 @@
       </w:tblPr>
       <w:tblGrid>
         <w:gridCol w:w="1972"/>
-        <w:gridCol w:w="1917"/>
-        <w:gridCol w:w="1720"/>
+        <w:gridCol w:w="1916"/>
+        <w:gridCol w:w="1721"/>
         <w:gridCol w:w="2895"/>
       </w:tblGrid>
       <w:tr>
@@ -1336,7 +1336,7 @@
         </w:tc>
         <w:tc>
           <w:tcPr>
-            <w:tcW w:w="1917" w:type="dxa"/>
+            <w:tcW w:w="1916" w:type="dxa"/>
             <w:tcBorders>
               <w:top w:val="single" w:sz="4" w:space="0" w:color="FFFFFF"/>
               <w:left w:val="single" w:sz="4" w:space="0" w:color="FFFFFF"/>
@@ -1380,7 +1380,7 @@
         </w:tc>
         <w:tc>
           <w:tcPr>
-            <w:tcW w:w="4615" w:type="dxa"/>
+            <w:tcW w:w="4616" w:type="dxa"/>
             <w:gridSpan w:val="2"/>
             <w:tcBorders>
               <w:top w:val="single" w:sz="4" w:space="0" w:color="FFFFFF"/>
@@ -1463,7 +1463,7 @@
         </w:tc>
         <w:tc>
           <w:tcPr>
-            <w:tcW w:w="1917" w:type="dxa"/>
+            <w:tcW w:w="1916" w:type="dxa"/>
             <w:tcBorders>
               <w:top w:val="single" w:sz="4" w:space="0" w:color="FFFFFF"/>
               <w:left w:val="single" w:sz="4" w:space="0" w:color="FFFFFF"/>
@@ -1507,7 +1507,7 @@
         </w:tc>
         <w:tc>
           <w:tcPr>
-            <w:tcW w:w="4615" w:type="dxa"/>
+            <w:tcW w:w="4616" w:type="dxa"/>
             <w:gridSpan w:val="2"/>
             <w:tcBorders>
               <w:top w:val="single" w:sz="4" w:space="0" w:color="FFFFFF"/>
@@ -1657,7 +1657,7 @@
         </w:tc>
         <w:tc>
           <w:tcPr>
-            <w:tcW w:w="1917" w:type="dxa"/>
+            <w:tcW w:w="1916" w:type="dxa"/>
             <w:tcBorders>
               <w:top w:val="single" w:sz="4" w:space="0" w:color="FFFFFF"/>
               <w:left w:val="single" w:sz="4" w:space="0" w:color="FFFFFF"/>
@@ -1701,7 +1701,7 @@
         </w:tc>
         <w:tc>
           <w:tcPr>
-            <w:tcW w:w="4615" w:type="dxa"/>
+            <w:tcW w:w="4616" w:type="dxa"/>
             <w:gridSpan w:val="2"/>
             <w:tcBorders>
               <w:top w:val="single" w:sz="4" w:space="0" w:color="FFFFFF"/>
@@ -1807,8 +1807,8 @@
       </w:tblPr>
       <w:tblGrid>
         <w:gridCol w:w="1972"/>
-        <w:gridCol w:w="1922"/>
-        <w:gridCol w:w="1716"/>
+        <w:gridCol w:w="1921"/>
+        <w:gridCol w:w="1717"/>
         <w:gridCol w:w="2894"/>
       </w:tblGrid>
       <w:tr>
@@ -2118,7 +2118,7 @@
         </w:tc>
         <w:tc>
           <w:tcPr>
-            <w:tcW w:w="1922" w:type="dxa"/>
+            <w:tcW w:w="1921" w:type="dxa"/>
             <w:tcBorders>
               <w:top w:val="single" w:sz="4" w:space="0" w:color="FFFFFF"/>
               <w:left w:val="single" w:sz="4" w:space="0" w:color="FFFFFF"/>
@@ -2162,7 +2162,7 @@
         </w:tc>
         <w:tc>
           <w:tcPr>
-            <w:tcW w:w="4610" w:type="dxa"/>
+            <w:tcW w:w="4611" w:type="dxa"/>
             <w:gridSpan w:val="2"/>
             <w:tcBorders>
               <w:top w:val="single" w:sz="4" w:space="0" w:color="FFFFFF"/>
@@ -2297,7 +2297,7 @@
         </w:tc>
         <w:tc>
           <w:tcPr>
-            <w:tcW w:w="1922" w:type="dxa"/>
+            <w:tcW w:w="1921" w:type="dxa"/>
             <w:tcBorders>
               <w:top w:val="single" w:sz="4" w:space="0" w:color="FFFFFF"/>
               <w:left w:val="single" w:sz="4" w:space="0" w:color="FFFFFF"/>
@@ -2341,7 +2341,7 @@
         </w:tc>
         <w:tc>
           <w:tcPr>
-            <w:tcW w:w="4610" w:type="dxa"/>
+            <w:tcW w:w="4611" w:type="dxa"/>
             <w:gridSpan w:val="2"/>
             <w:tcBorders>
               <w:top w:val="single" w:sz="4" w:space="0" w:color="FFFFFF"/>
@@ -2522,7 +2522,7 @@
         </w:tc>
         <w:tc>
           <w:tcPr>
-            <w:tcW w:w="1922" w:type="dxa"/>
+            <w:tcW w:w="1921" w:type="dxa"/>
             <w:tcBorders>
               <w:top w:val="single" w:sz="4" w:space="0" w:color="FFFFFF"/>
               <w:left w:val="single" w:sz="4" w:space="0" w:color="FFFFFF"/>
@@ -2565,7 +2565,7 @@
         </w:tc>
         <w:tc>
           <w:tcPr>
-            <w:tcW w:w="4610" w:type="dxa"/>
+            <w:tcW w:w="4611" w:type="dxa"/>
             <w:gridSpan w:val="2"/>
             <w:tcBorders>
               <w:top w:val="single" w:sz="4" w:space="0" w:color="FFFFFF"/>
@@ -2671,8 +2671,8 @@
       <w:tblGrid>
         <w:gridCol w:w="1972"/>
         <w:gridCol w:w="1926"/>
-        <w:gridCol w:w="2015"/>
-        <w:gridCol w:w="2591"/>
+        <w:gridCol w:w="2014"/>
+        <w:gridCol w:w="2592"/>
       </w:tblGrid>
       <w:tr>
         <w:trPr>
@@ -2735,7 +2735,7 @@
         </w:tc>
         <w:tc>
           <w:tcPr>
-            <w:tcW w:w="3941" w:type="dxa"/>
+            <w:tcW w:w="3940" w:type="dxa"/>
             <w:gridSpan w:val="2"/>
             <w:tcBorders>
               <w:top w:val="single" w:sz="4" w:space="0" w:color="FFFFFF"/>
@@ -2777,7 +2777,7 @@
         </w:tc>
         <w:tc>
           <w:tcPr>
-            <w:tcW w:w="2591" w:type="dxa"/>
+            <w:tcW w:w="2592" w:type="dxa"/>
             <w:tcBorders>
               <w:top w:val="single" w:sz="4" w:space="0" w:color="FFFFFF"/>
               <w:left w:val="single" w:sz="4" w:space="0" w:color="FFFFFF"/>
@@ -2862,7 +2862,7 @@
         </w:tc>
         <w:tc>
           <w:tcPr>
-            <w:tcW w:w="3941" w:type="dxa"/>
+            <w:tcW w:w="3940" w:type="dxa"/>
             <w:gridSpan w:val="2"/>
             <w:tcBorders>
               <w:top w:val="single" w:sz="4" w:space="0" w:color="FFFFFF"/>
@@ -2900,7 +2900,7 @@
         </w:tc>
         <w:tc>
           <w:tcPr>
-            <w:tcW w:w="2591" w:type="dxa"/>
+            <w:tcW w:w="2592" w:type="dxa"/>
             <w:tcBorders>
               <w:top w:val="single" w:sz="4" w:space="0" w:color="FFFFFF"/>
               <w:left w:val="single" w:sz="4" w:space="0" w:color="FFFFFF"/>
@@ -4446,8 +4446,8 @@
       </w:tblPr>
       <w:tblGrid>
         <w:gridCol w:w="1972"/>
-        <w:gridCol w:w="1934"/>
-        <w:gridCol w:w="1710"/>
+        <w:gridCol w:w="1933"/>
+        <w:gridCol w:w="1711"/>
         <w:gridCol w:w="2888"/>
       </w:tblGrid>
       <w:tr>
@@ -4757,7 +4757,7 @@
         </w:tc>
         <w:tc>
           <w:tcPr>
-            <w:tcW w:w="1934" w:type="dxa"/>
+            <w:tcW w:w="1933" w:type="dxa"/>
             <w:tcBorders>
               <w:top w:val="single" w:sz="4" w:space="0" w:color="FFFFFF"/>
               <w:left w:val="single" w:sz="4" w:space="0" w:color="FFFFFF"/>
@@ -4801,7 +4801,7 @@
         </w:tc>
         <w:tc>
           <w:tcPr>
-            <w:tcW w:w="4598" w:type="dxa"/>
+            <w:tcW w:w="4599" w:type="dxa"/>
             <w:gridSpan w:val="2"/>
             <w:tcBorders>
               <w:top w:val="single" w:sz="4" w:space="0" w:color="FFFFFF"/>
@@ -4884,7 +4884,7 @@
         </w:tc>
         <w:tc>
           <w:tcPr>
-            <w:tcW w:w="1934" w:type="dxa"/>
+            <w:tcW w:w="1933" w:type="dxa"/>
             <w:tcBorders>
               <w:top w:val="single" w:sz="4" w:space="0" w:color="FFFFFF"/>
               <w:left w:val="single" w:sz="4" w:space="0" w:color="FFFFFF"/>
@@ -4928,7 +4928,7 @@
         </w:tc>
         <w:tc>
           <w:tcPr>
-            <w:tcW w:w="4598" w:type="dxa"/>
+            <w:tcW w:w="4599" w:type="dxa"/>
             <w:gridSpan w:val="2"/>
             <w:tcBorders>
               <w:top w:val="single" w:sz="4" w:space="0" w:color="FFFFFF"/>
@@ -5047,7 +5047,7 @@
         </w:tc>
         <w:tc>
           <w:tcPr>
-            <w:tcW w:w="1934" w:type="dxa"/>
+            <w:tcW w:w="1933" w:type="dxa"/>
             <w:tcBorders>
               <w:top w:val="single" w:sz="4" w:space="0" w:color="FFFFFF"/>
               <w:left w:val="single" w:sz="4" w:space="0" w:color="FFFFFF"/>
@@ -5091,7 +5091,7 @@
         </w:tc>
         <w:tc>
           <w:tcPr>
-            <w:tcW w:w="4598" w:type="dxa"/>
+            <w:tcW w:w="4599" w:type="dxa"/>
             <w:gridSpan w:val="2"/>
             <w:tcBorders>
               <w:top w:val="single" w:sz="4" w:space="0" w:color="FFFFFF"/>
@@ -6118,6 +6118,868 @@
       <w:tblGrid>
         <w:gridCol w:w="1972"/>
         <w:gridCol w:w="1926"/>
+        <w:gridCol w:w="1712"/>
+        <w:gridCol w:w="2894"/>
+      </w:tblGrid>
+      <w:tr>
+        <w:trPr>
+          <w:trHeight w:val="266" w:hRule="atLeast"/>
+        </w:trPr>
+        <w:tc>
+          <w:tcPr>
+            <w:tcW w:w="1972" w:type="dxa"/>
+            <w:vMerge w:val="restart"/>
+            <w:tcBorders>
+              <w:top w:val="single" w:sz="4" w:space="0" w:color="FFFFFF"/>
+              <w:left w:val="single" w:sz="4" w:space="0" w:color="FFFFFF"/>
+              <w:bottom w:val="single" w:sz="4" w:space="0" w:color="FFFFFF"/>
+              <w:right w:val="single" w:sz="4" w:space="0" w:color="FFFFFF"/>
+            </w:tcBorders>
+            <w:shd w:color="auto" w:fill="auto" w:val="clear"/>
+          </w:tcPr>
+          <w:p>
+            <w:pPr>
+              <w:pStyle w:val="Normal"/>
+              <w:pageBreakBefore/>
+              <w:widowControl w:val="false"/>
+              <w:suppressAutoHyphens w:val="true"/>
+              <w:spacing w:before="0" w:after="0"/>
+              <w:ind w:left="24" w:hanging="0"/>
+              <w:jc w:val="center"/>
+              <w:rPr>
+                <w:rFonts w:ascii="Birch Std" w:hAnsi="Birch Std"/>
+                <w:b/>
+                <w:b/>
+                <w:color w:val="8EAADB" w:themeColor="accent5" w:themeTint="99"/>
+                <w:sz w:val="28"/>
+                <w:szCs w:val="28"/>
+              </w:rPr>
+            </w:pPr>
+            <w:r>
+              <w:rPr>
+                <w:rFonts w:eastAsia="Calibri" w:cs="" w:ascii="Birch Std" w:hAnsi="Birch Std"/>
+                <w:b/>
+                <w:color w:val="8EAADB" w:themeColor="accent5" w:themeTint="99"/>
+                <w:kern w:val="0"/>
+                <w:sz w:val="52"/>
+                <w:szCs w:val="28"/>
+                <w:lang w:val="pt-PT" w:eastAsia="en-US" w:bidi="ar-SA"/>
+              </w:rPr>
+              <w:t>SEMANA</w:t>
+            </w:r>
+            <w:r>
+              <w:rPr>
+                <w:rFonts w:eastAsia="Calibri" w:cs="" w:ascii="Birch Std" w:hAnsi="Birch Std"/>
+                <w:b/>
+                <w:color w:val="8EAADB" w:themeColor="accent5" w:themeTint="99"/>
+                <w:kern w:val="0"/>
+                <w:sz w:val="200"/>
+                <w:szCs w:val="200"/>
+                <w:lang w:val="pt-PT" w:eastAsia="en-US" w:bidi="ar-SA"/>
+              </w:rPr>
+              <w:t xml:space="preserve"> 07</w:t>
+            </w:r>
+          </w:p>
+        </w:tc>
+        <w:tc>
+          <w:tcPr>
+            <w:tcW w:w="3638" w:type="dxa"/>
+            <w:gridSpan w:val="2"/>
+            <w:tcBorders>
+              <w:top w:val="single" w:sz="4" w:space="0" w:color="FFFFFF"/>
+              <w:left w:val="single" w:sz="4" w:space="0" w:color="FFFFFF"/>
+              <w:bottom w:val="single" w:sz="4" w:space="0" w:color="FFFFFF"/>
+              <w:right w:val="single" w:sz="4" w:space="0" w:color="FFFFFF"/>
+            </w:tcBorders>
+            <w:shd w:color="auto" w:fill="9CC2E5" w:themeFill="accent1" w:themeFillTint="99" w:val="clear"/>
+          </w:tcPr>
+          <w:p>
+            <w:pPr>
+              <w:pStyle w:val="Normal"/>
+              <w:widowControl w:val="false"/>
+              <w:suppressAutoHyphens w:val="true"/>
+              <w:spacing w:before="0" w:after="0"/>
+              <w:ind w:right="40" w:hanging="0"/>
+              <w:jc w:val="center"/>
+              <w:rPr>
+                <w:b/>
+                <w:b/>
+                <w:color w:val="FFFFFF" w:themeColor="background1"/>
+                <w:sz w:val="22"/>
+                <w:szCs w:val="20"/>
+              </w:rPr>
+            </w:pPr>
+            <w:r>
+              <w:rPr>
+                <w:rFonts w:eastAsia="Calibri" w:cs=""/>
+                <w:b/>
+                <w:color w:val="FFFFFF" w:themeColor="background1"/>
+                <w:kern w:val="0"/>
+                <w:sz w:val="22"/>
+                <w:szCs w:val="20"/>
+                <w:lang w:val="pt-PT" w:eastAsia="en-US" w:bidi="ar-SA"/>
+              </w:rPr>
+              <w:t>DATA INÍCIO</w:t>
+            </w:r>
+          </w:p>
+        </w:tc>
+        <w:tc>
+          <w:tcPr>
+            <w:tcW w:w="2894" w:type="dxa"/>
+            <w:tcBorders>
+              <w:top w:val="single" w:sz="4" w:space="0" w:color="FFFFFF"/>
+              <w:left w:val="single" w:sz="4" w:space="0" w:color="FFFFFF"/>
+              <w:bottom w:val="single" w:sz="4" w:space="0" w:color="FFFFFF"/>
+              <w:right w:val="single" w:sz="4" w:space="0" w:color="FFFFFF"/>
+            </w:tcBorders>
+            <w:shd w:color="auto" w:fill="9CC2E5" w:themeFill="accent1" w:themeFillTint="99" w:val="clear"/>
+          </w:tcPr>
+          <w:p>
+            <w:pPr>
+              <w:pStyle w:val="Normal"/>
+              <w:widowControl w:val="false"/>
+              <w:suppressAutoHyphens w:val="true"/>
+              <w:spacing w:before="0" w:after="0"/>
+              <w:ind w:right="40" w:hanging="0"/>
+              <w:jc w:val="center"/>
+              <w:rPr>
+                <w:b/>
+                <w:b/>
+                <w:color w:val="FFFFFF" w:themeColor="background1"/>
+                <w:sz w:val="22"/>
+                <w:szCs w:val="20"/>
+              </w:rPr>
+            </w:pPr>
+            <w:r>
+              <w:rPr>
+                <w:rFonts w:eastAsia="Calibri" w:cs=""/>
+                <w:b/>
+                <w:color w:val="FFFFFF" w:themeColor="background1"/>
+                <w:kern w:val="0"/>
+                <w:sz w:val="22"/>
+                <w:szCs w:val="20"/>
+                <w:lang w:val="pt-PT" w:eastAsia="en-US" w:bidi="ar-SA"/>
+              </w:rPr>
+              <w:t>DATA FIM</w:t>
+            </w:r>
+          </w:p>
+        </w:tc>
+      </w:tr>
+      <w:tr>
+        <w:trPr>
+          <w:trHeight w:val="265" w:hRule="atLeast"/>
+        </w:trPr>
+        <w:tc>
+          <w:tcPr>
+            <w:tcW w:w="1972" w:type="dxa"/>
+            <w:vMerge w:val="continue"/>
+            <w:tcBorders>
+              <w:top w:val="single" w:sz="4" w:space="0" w:color="FFFFFF"/>
+              <w:left w:val="single" w:sz="4" w:space="0" w:color="FFFFFF"/>
+              <w:bottom w:val="single" w:sz="4" w:space="0" w:color="FFFFFF"/>
+              <w:right w:val="single" w:sz="4" w:space="0" w:color="FFFFFF"/>
+            </w:tcBorders>
+            <w:shd w:color="auto" w:fill="auto" w:val="clear"/>
+            <w:vAlign w:val="center"/>
+          </w:tcPr>
+          <w:p>
+            <w:pPr>
+              <w:pStyle w:val="Normal"/>
+              <w:widowControl w:val="false"/>
+              <w:suppressAutoHyphens w:val="true"/>
+              <w:spacing w:before="0" w:after="0"/>
+              <w:ind w:left="24" w:hanging="0"/>
+              <w:jc w:val="center"/>
+              <w:rPr>
+                <w:b/>
+                <w:b/>
+                <w:color w:val="8EAADB" w:themeColor="accent5" w:themeTint="99"/>
+                <w:sz w:val="52"/>
+                <w:szCs w:val="28"/>
+              </w:rPr>
+            </w:pPr>
+            <w:r>
+              <w:rPr>
+                <w:b/>
+                <w:color w:val="8EAADB" w:themeColor="accent5" w:themeTint="99"/>
+                <w:sz w:val="52"/>
+                <w:szCs w:val="28"/>
+              </w:rPr>
+            </w:r>
+          </w:p>
+        </w:tc>
+        <w:tc>
+          <w:tcPr>
+            <w:tcW w:w="3638" w:type="dxa"/>
+            <w:gridSpan w:val="2"/>
+            <w:tcBorders>
+              <w:top w:val="single" w:sz="4" w:space="0" w:color="FFFFFF"/>
+              <w:left w:val="single" w:sz="4" w:space="0" w:color="FFFFFF"/>
+              <w:bottom w:val="single" w:sz="4" w:space="0" w:color="FFFFFF"/>
+              <w:right w:val="single" w:sz="4" w:space="0" w:color="FFFFFF"/>
+            </w:tcBorders>
+            <w:shd w:color="auto" w:fill="DEEAF6" w:themeFill="accent1" w:themeFillTint="33" w:val="clear"/>
+          </w:tcPr>
+          <w:p>
+            <w:pPr>
+              <w:pStyle w:val="Normal"/>
+              <w:widowControl w:val="false"/>
+              <w:suppressAutoHyphens w:val="true"/>
+              <w:spacing w:before="0" w:after="0"/>
+              <w:ind w:right="40" w:hanging="0"/>
+              <w:jc w:val="center"/>
+              <w:rPr>
+                <w:b/>
+                <w:b/>
+                <w:color w:val="538135" w:themeColor="accent6" w:themeShade="bf"/>
+                <w:sz w:val="22"/>
+                <w:szCs w:val="20"/>
+              </w:rPr>
+            </w:pPr>
+            <w:r>
+              <w:rPr>
+                <w:b/>
+                <w:color w:val="538135" w:themeColor="accent6" w:themeShade="bf"/>
+                <w:sz w:val="22"/>
+                <w:szCs w:val="20"/>
+              </w:rPr>
+            </w:r>
+          </w:p>
+        </w:tc>
+        <w:tc>
+          <w:tcPr>
+            <w:tcW w:w="2894" w:type="dxa"/>
+            <w:tcBorders>
+              <w:top w:val="single" w:sz="4" w:space="0" w:color="FFFFFF"/>
+              <w:left w:val="single" w:sz="4" w:space="0" w:color="FFFFFF"/>
+              <w:bottom w:val="single" w:sz="4" w:space="0" w:color="FFFFFF"/>
+              <w:right w:val="single" w:sz="4" w:space="0" w:color="FFFFFF"/>
+            </w:tcBorders>
+            <w:shd w:color="auto" w:fill="DEEAF6" w:themeFill="accent1" w:themeFillTint="33" w:val="clear"/>
+          </w:tcPr>
+          <w:p>
+            <w:pPr>
+              <w:pStyle w:val="Normal"/>
+              <w:widowControl w:val="false"/>
+              <w:suppressAutoHyphens w:val="true"/>
+              <w:spacing w:before="0" w:after="0"/>
+              <w:ind w:right="40" w:hanging="0"/>
+              <w:jc w:val="center"/>
+              <w:rPr>
+                <w:b/>
+                <w:b/>
+                <w:color w:val="538135" w:themeColor="accent6" w:themeShade="bf"/>
+                <w:sz w:val="22"/>
+                <w:szCs w:val="20"/>
+              </w:rPr>
+            </w:pPr>
+            <w:r>
+              <w:rPr>
+                <w:b/>
+                <w:color w:val="538135" w:themeColor="accent6" w:themeShade="bf"/>
+                <w:sz w:val="22"/>
+                <w:szCs w:val="20"/>
+              </w:rPr>
+            </w:r>
+          </w:p>
+        </w:tc>
+      </w:tr>
+      <w:tr>
+        <w:trPr>
+          <w:trHeight w:val="265" w:hRule="atLeast"/>
+        </w:trPr>
+        <w:tc>
+          <w:tcPr>
+            <w:tcW w:w="1972" w:type="dxa"/>
+            <w:vMerge w:val="continue"/>
+            <w:tcBorders>
+              <w:top w:val="single" w:sz="4" w:space="0" w:color="FFFFFF"/>
+              <w:left w:val="single" w:sz="4" w:space="0" w:color="FFFFFF"/>
+              <w:bottom w:val="single" w:sz="4" w:space="0" w:color="FFFFFF"/>
+              <w:right w:val="single" w:sz="4" w:space="0" w:color="FFFFFF"/>
+            </w:tcBorders>
+            <w:shd w:color="auto" w:fill="auto" w:val="clear"/>
+            <w:vAlign w:val="center"/>
+          </w:tcPr>
+          <w:p>
+            <w:pPr>
+              <w:pStyle w:val="Normal"/>
+              <w:widowControl w:val="false"/>
+              <w:suppressAutoHyphens w:val="true"/>
+              <w:spacing w:before="0" w:after="0"/>
+              <w:ind w:left="24" w:hanging="0"/>
+              <w:jc w:val="center"/>
+              <w:rPr>
+                <w:b/>
+                <w:b/>
+                <w:color w:val="8EAADB" w:themeColor="accent5" w:themeTint="99"/>
+                <w:sz w:val="52"/>
+                <w:szCs w:val="28"/>
+              </w:rPr>
+            </w:pPr>
+            <w:r>
+              <w:rPr>
+                <w:b/>
+                <w:color w:val="8EAADB" w:themeColor="accent5" w:themeTint="99"/>
+                <w:sz w:val="52"/>
+                <w:szCs w:val="28"/>
+              </w:rPr>
+            </w:r>
+          </w:p>
+        </w:tc>
+        <w:tc>
+          <w:tcPr>
+            <w:tcW w:w="1926" w:type="dxa"/>
+            <w:tcBorders>
+              <w:top w:val="single" w:sz="4" w:space="0" w:color="FFFFFF"/>
+              <w:left w:val="single" w:sz="4" w:space="0" w:color="FFFFFF"/>
+              <w:bottom w:val="single" w:sz="4" w:space="0" w:color="FFFFFF"/>
+              <w:right w:val="single" w:sz="4" w:space="0" w:color="FFFFFF"/>
+            </w:tcBorders>
+            <w:shd w:color="auto" w:fill="9CC2E5" w:themeFill="accent1" w:themeFillTint="99" w:val="clear"/>
+            <w:vAlign w:val="center"/>
+          </w:tcPr>
+          <w:p>
+            <w:pPr>
+              <w:pStyle w:val="Normal"/>
+              <w:widowControl w:val="false"/>
+              <w:suppressAutoHyphens w:val="true"/>
+              <w:spacing w:before="0" w:after="0"/>
+              <w:ind w:right="40" w:hanging="0"/>
+              <w:jc w:val="center"/>
+              <w:rPr>
+                <w:b/>
+                <w:b/>
+                <w:smallCaps/>
+                <w:color w:val="FFFFFF" w:themeColor="background1"/>
+                <w:sz w:val="22"/>
+                <w:szCs w:val="20"/>
+              </w:rPr>
+            </w:pPr>
+            <w:r>
+              <w:rPr>
+                <w:rFonts w:eastAsia="Calibri" w:cs=""/>
+                <w:b/>
+                <w:smallCaps/>
+                <w:color w:val="FFFFFF" w:themeColor="background1"/>
+                <w:kern w:val="0"/>
+                <w:sz w:val="22"/>
+                <w:szCs w:val="20"/>
+                <w:lang w:val="pt-PT" w:eastAsia="en-US" w:bidi="ar-SA"/>
+              </w:rPr>
+              <w:t>Tema</w:t>
+            </w:r>
+          </w:p>
+        </w:tc>
+        <w:tc>
+          <w:tcPr>
+            <w:tcW w:w="4606" w:type="dxa"/>
+            <w:gridSpan w:val="2"/>
+            <w:tcBorders>
+              <w:top w:val="single" w:sz="4" w:space="0" w:color="FFFFFF"/>
+              <w:left w:val="single" w:sz="4" w:space="0" w:color="FFFFFF"/>
+              <w:bottom w:val="single" w:sz="4" w:space="0" w:color="FFFFFF"/>
+              <w:right w:val="single" w:sz="4" w:space="0" w:color="FFFFFF"/>
+            </w:tcBorders>
+            <w:shd w:color="auto" w:fill="F2F2F2" w:themeFill="background1" w:themeFillShade="f2" w:val="clear"/>
+          </w:tcPr>
+          <w:p>
+            <w:pPr>
+              <w:pStyle w:val="Normal"/>
+              <w:widowControl w:val="false"/>
+              <w:suppressAutoHyphens w:val="true"/>
+              <w:spacing w:before="0" w:after="0"/>
+              <w:ind w:right="40" w:hanging="0"/>
+              <w:jc w:val="left"/>
+              <w:rPr>
+                <w:color w:val="538135" w:themeColor="accent6" w:themeShade="bf"/>
+                <w:sz w:val="20"/>
+                <w:szCs w:val="20"/>
+              </w:rPr>
+            </w:pPr>
+            <w:r>
+              <w:rPr>
+                <w:rFonts w:eastAsia="Calibri" w:cs=""/>
+                <w:color w:val="538135" w:themeColor="accent6" w:themeShade="bf"/>
+                <w:kern w:val="0"/>
+                <w:sz w:val="20"/>
+                <w:szCs w:val="20"/>
+                <w:lang w:val="pt-PT" w:eastAsia="en-US" w:bidi="ar-SA"/>
+              </w:rPr>
+              <w:t>Criação de aplicações no ambiente gráfico;</w:t>
+            </w:r>
+          </w:p>
+          <w:p>
+            <w:pPr>
+              <w:pStyle w:val="Normal"/>
+              <w:widowControl w:val="false"/>
+              <w:suppressAutoHyphens w:val="true"/>
+              <w:spacing w:before="0" w:after="0"/>
+              <w:ind w:right="40" w:hanging="0"/>
+              <w:jc w:val="left"/>
+              <w:rPr>
+                <w:color w:val="538135" w:themeColor="accent6" w:themeShade="bf"/>
+                <w:sz w:val="20"/>
+                <w:szCs w:val="20"/>
+              </w:rPr>
+            </w:pPr>
+            <w:r>
+              <w:rPr>
+                <w:rFonts w:eastAsia="Calibri" w:cs=""/>
+                <w:color w:val="538135" w:themeColor="accent6" w:themeShade="bf"/>
+                <w:kern w:val="0"/>
+                <w:sz w:val="20"/>
+                <w:szCs w:val="20"/>
+                <w:lang w:val="pt-PT" w:eastAsia="en-US" w:bidi="ar-SA"/>
+              </w:rPr>
+              <w:t>Aplicação das exceções no ambiente gráfico;</w:t>
+            </w:r>
+          </w:p>
+        </w:tc>
+      </w:tr>
+      <w:tr>
+        <w:trPr>
+          <w:trHeight w:val="265" w:hRule="atLeast"/>
+        </w:trPr>
+        <w:tc>
+          <w:tcPr>
+            <w:tcW w:w="1972" w:type="dxa"/>
+            <w:vMerge w:val="continue"/>
+            <w:tcBorders>
+              <w:top w:val="single" w:sz="4" w:space="0" w:color="FFFFFF"/>
+              <w:left w:val="single" w:sz="4" w:space="0" w:color="FFFFFF"/>
+              <w:bottom w:val="single" w:sz="4" w:space="0" w:color="FFFFFF"/>
+              <w:right w:val="single" w:sz="4" w:space="0" w:color="FFFFFF"/>
+            </w:tcBorders>
+            <w:shd w:color="auto" w:fill="auto" w:val="clear"/>
+            <w:vAlign w:val="center"/>
+          </w:tcPr>
+          <w:p>
+            <w:pPr>
+              <w:pStyle w:val="Normal"/>
+              <w:widowControl w:val="false"/>
+              <w:suppressAutoHyphens w:val="true"/>
+              <w:spacing w:before="0" w:after="0"/>
+              <w:ind w:left="24" w:hanging="0"/>
+              <w:jc w:val="center"/>
+              <w:rPr>
+                <w:b/>
+                <w:b/>
+                <w:color w:val="8EAADB" w:themeColor="accent5" w:themeTint="99"/>
+                <w:sz w:val="52"/>
+                <w:szCs w:val="28"/>
+              </w:rPr>
+            </w:pPr>
+            <w:r>
+              <w:rPr>
+                <w:b/>
+                <w:color w:val="8EAADB" w:themeColor="accent5" w:themeTint="99"/>
+                <w:sz w:val="52"/>
+                <w:szCs w:val="28"/>
+              </w:rPr>
+            </w:r>
+          </w:p>
+        </w:tc>
+        <w:tc>
+          <w:tcPr>
+            <w:tcW w:w="1926" w:type="dxa"/>
+            <w:tcBorders>
+              <w:top w:val="single" w:sz="4" w:space="0" w:color="FFFFFF"/>
+              <w:left w:val="single" w:sz="4" w:space="0" w:color="FFFFFF"/>
+              <w:bottom w:val="single" w:sz="4" w:space="0" w:color="FFFFFF"/>
+              <w:right w:val="single" w:sz="4" w:space="0" w:color="FFFFFF"/>
+            </w:tcBorders>
+            <w:shd w:color="auto" w:fill="9CC2E5" w:themeFill="accent1" w:themeFillTint="99" w:val="clear"/>
+            <w:vAlign w:val="center"/>
+          </w:tcPr>
+          <w:p>
+            <w:pPr>
+              <w:pStyle w:val="Normal"/>
+              <w:widowControl w:val="false"/>
+              <w:suppressAutoHyphens w:val="true"/>
+              <w:spacing w:before="0" w:after="0"/>
+              <w:ind w:right="40" w:hanging="0"/>
+              <w:jc w:val="center"/>
+              <w:rPr>
+                <w:b/>
+                <w:b/>
+                <w:smallCaps/>
+                <w:color w:val="538135" w:themeColor="accent6" w:themeShade="bf"/>
+                <w:sz w:val="22"/>
+                <w:szCs w:val="20"/>
+              </w:rPr>
+            </w:pPr>
+            <w:r>
+              <w:rPr>
+                <w:rFonts w:eastAsia="Calibri" w:cs=""/>
+                <w:b/>
+                <w:smallCaps/>
+                <w:color w:val="FFFFFF" w:themeColor="background1"/>
+                <w:kern w:val="0"/>
+                <w:sz w:val="22"/>
+                <w:szCs w:val="20"/>
+                <w:lang w:val="pt-PT" w:eastAsia="en-US" w:bidi="ar-SA"/>
+              </w:rPr>
+              <w:t>Objetivos</w:t>
+            </w:r>
+          </w:p>
+        </w:tc>
+        <w:tc>
+          <w:tcPr>
+            <w:tcW w:w="4606" w:type="dxa"/>
+            <w:gridSpan w:val="2"/>
+            <w:tcBorders>
+              <w:top w:val="single" w:sz="4" w:space="0" w:color="FFFFFF"/>
+              <w:left w:val="single" w:sz="4" w:space="0" w:color="FFFFFF"/>
+              <w:bottom w:val="single" w:sz="4" w:space="0" w:color="FFFFFF"/>
+              <w:right w:val="single" w:sz="4" w:space="0" w:color="FFFFFF"/>
+            </w:tcBorders>
+            <w:shd w:color="auto" w:fill="DEEAF6" w:themeFill="accent1" w:themeFillTint="33" w:val="clear"/>
+          </w:tcPr>
+          <w:p>
+            <w:pPr>
+              <w:pStyle w:val="ListParagraph"/>
+              <w:widowControl w:val="false"/>
+              <w:numPr>
+                <w:ilvl w:val="0"/>
+                <w:numId w:val="1"/>
+              </w:numPr>
+              <w:suppressAutoHyphens w:val="true"/>
+              <w:spacing w:before="0" w:after="0"/>
+              <w:ind w:left="274" w:right="40" w:hanging="218"/>
+              <w:contextualSpacing/>
+              <w:jc w:val="left"/>
+              <w:rPr>
+                <w:color w:val="538135" w:themeColor="accent6" w:themeShade="bf"/>
+                <w:sz w:val="20"/>
+                <w:szCs w:val="20"/>
+              </w:rPr>
+            </w:pPr>
+            <w:r>
+              <w:rPr>
+                <w:rFonts w:eastAsia="Calibri" w:cs=""/>
+                <w:color w:val="538135" w:themeColor="accent6" w:themeShade="bf"/>
+                <w:kern w:val="0"/>
+                <w:sz w:val="20"/>
+                <w:szCs w:val="20"/>
+                <w:lang w:val="pt-PT" w:eastAsia="en-US" w:bidi="ar-SA"/>
+              </w:rPr>
+              <w:t>Dominar os principais mecanismos de manuseamento de componentes do ambiente gráfico;</w:t>
+            </w:r>
+          </w:p>
+          <w:p>
+            <w:pPr>
+              <w:pStyle w:val="ListParagraph"/>
+              <w:widowControl w:val="false"/>
+              <w:numPr>
+                <w:ilvl w:val="0"/>
+                <w:numId w:val="1"/>
+              </w:numPr>
+              <w:suppressAutoHyphens w:val="true"/>
+              <w:spacing w:before="0" w:after="0"/>
+              <w:ind w:left="274" w:right="40" w:hanging="218"/>
+              <w:contextualSpacing/>
+              <w:jc w:val="left"/>
+              <w:rPr>
+                <w:color w:val="538135" w:themeColor="accent6" w:themeShade="bf"/>
+                <w:sz w:val="20"/>
+                <w:szCs w:val="20"/>
+              </w:rPr>
+            </w:pPr>
+            <w:r>
+              <w:rPr>
+                <w:rFonts w:eastAsia="Calibri" w:cs=""/>
+                <w:color w:val="538135" w:themeColor="accent6" w:themeShade="bf"/>
+                <w:kern w:val="0"/>
+                <w:sz w:val="20"/>
+                <w:szCs w:val="20"/>
+                <w:lang w:val="pt-PT" w:eastAsia="en-US" w:bidi="ar-SA"/>
+              </w:rPr>
+              <w:t>Associar o mecanismo do tratamento dos erros ao manuseamento do ambiente gráfico;</w:t>
+            </w:r>
+          </w:p>
+        </w:tc>
+      </w:tr>
+      <w:tr>
+        <w:trPr>
+          <w:trHeight w:val="614" w:hRule="atLeast"/>
+        </w:trPr>
+        <w:tc>
+          <w:tcPr>
+            <w:tcW w:w="1972" w:type="dxa"/>
+            <w:vMerge w:val="continue"/>
+            <w:tcBorders>
+              <w:top w:val="single" w:sz="4" w:space="0" w:color="FFFFFF"/>
+              <w:left w:val="single" w:sz="4" w:space="0" w:color="FFFFFF"/>
+              <w:bottom w:val="single" w:sz="4" w:space="0" w:color="FFFFFF"/>
+              <w:right w:val="single" w:sz="4" w:space="0" w:color="FFFFFF"/>
+            </w:tcBorders>
+            <w:shd w:color="auto" w:fill="auto" w:val="clear"/>
+            <w:vAlign w:val="center"/>
+          </w:tcPr>
+          <w:p>
+            <w:pPr>
+              <w:pStyle w:val="Normal"/>
+              <w:widowControl w:val="false"/>
+              <w:suppressAutoHyphens w:val="true"/>
+              <w:spacing w:before="0" w:after="0"/>
+              <w:ind w:left="24" w:hanging="0"/>
+              <w:jc w:val="center"/>
+              <w:rPr>
+                <w:b/>
+                <w:b/>
+                <w:color w:val="8EAADB" w:themeColor="accent5" w:themeTint="99"/>
+                <w:sz w:val="52"/>
+                <w:szCs w:val="28"/>
+              </w:rPr>
+            </w:pPr>
+            <w:r>
+              <w:rPr>
+                <w:b/>
+                <w:color w:val="8EAADB" w:themeColor="accent5" w:themeTint="99"/>
+                <w:sz w:val="52"/>
+                <w:szCs w:val="28"/>
+              </w:rPr>
+            </w:r>
+          </w:p>
+        </w:tc>
+        <w:tc>
+          <w:tcPr>
+            <w:tcW w:w="1926" w:type="dxa"/>
+            <w:tcBorders>
+              <w:top w:val="single" w:sz="4" w:space="0" w:color="FFFFFF"/>
+              <w:left w:val="single" w:sz="4" w:space="0" w:color="FFFFFF"/>
+              <w:bottom w:val="single" w:sz="4" w:space="0" w:color="FFFFFF"/>
+              <w:right w:val="single" w:sz="4" w:space="0" w:color="FFFFFF"/>
+            </w:tcBorders>
+            <w:shd w:color="auto" w:fill="9CC2E5" w:themeFill="accent1" w:themeFillTint="99" w:val="clear"/>
+            <w:vAlign w:val="center"/>
+          </w:tcPr>
+          <w:p>
+            <w:pPr>
+              <w:pStyle w:val="Normal"/>
+              <w:widowControl w:val="false"/>
+              <w:suppressAutoHyphens w:val="true"/>
+              <w:spacing w:before="0" w:after="0"/>
+              <w:ind w:right="40" w:hanging="0"/>
+              <w:jc w:val="center"/>
+              <w:rPr>
+                <w:b/>
+                <w:b/>
+                <w:smallCaps/>
+                <w:color w:val="FFFFFF" w:themeColor="background1"/>
+                <w:sz w:val="22"/>
+                <w:szCs w:val="20"/>
+              </w:rPr>
+            </w:pPr>
+            <w:r>
+              <w:rPr>
+                <w:rFonts w:eastAsia="Calibri" w:cs=""/>
+                <w:b/>
+                <w:smallCaps/>
+                <w:color w:val="FFFFFF" w:themeColor="background1"/>
+                <w:kern w:val="0"/>
+                <w:sz w:val="22"/>
+                <w:szCs w:val="20"/>
+                <w:lang w:val="pt-PT" w:eastAsia="en-US" w:bidi="ar-SA"/>
+              </w:rPr>
+              <w:t>Exercícios</w:t>
+            </w:r>
+          </w:p>
+        </w:tc>
+        <w:tc>
+          <w:tcPr>
+            <w:tcW w:w="4606" w:type="dxa"/>
+            <w:gridSpan w:val="2"/>
+            <w:tcBorders>
+              <w:top w:val="single" w:sz="4" w:space="0" w:color="FFFFFF"/>
+              <w:left w:val="single" w:sz="4" w:space="0" w:color="FFFFFF"/>
+              <w:bottom w:val="single" w:sz="4" w:space="0" w:color="FFFFFF"/>
+              <w:right w:val="single" w:sz="4" w:space="0" w:color="FFFFFF"/>
+            </w:tcBorders>
+            <w:shd w:color="auto" w:fill="DEEAF6" w:themeFill="accent1" w:themeFillTint="33" w:val="clear"/>
+            <w:vAlign w:val="center"/>
+          </w:tcPr>
+          <w:p>
+            <w:pPr>
+              <w:pStyle w:val="ListParagraph"/>
+              <w:widowControl w:val="false"/>
+              <w:numPr>
+                <w:ilvl w:val="0"/>
+                <w:numId w:val="1"/>
+              </w:numPr>
+              <w:suppressAutoHyphens w:val="true"/>
+              <w:spacing w:before="0" w:after="0"/>
+              <w:ind w:left="274" w:right="40" w:hanging="218"/>
+              <w:contextualSpacing/>
+              <w:jc w:val="left"/>
+              <w:rPr>
+                <w:color w:val="538135" w:themeColor="accent6" w:themeShade="bf"/>
+                <w:sz w:val="20"/>
+                <w:szCs w:val="20"/>
+              </w:rPr>
+            </w:pPr>
+            <w:hyperlink w:anchor="exercicios_semana_7">
+              <w:r>
+                <w:rPr>
+                  <w:rStyle w:val="LigaodeInternet"/>
+                  <w:rFonts w:eastAsia="Calibri" w:cs=""/>
+                  <w:b/>
+                  <w:smallCaps/>
+                  <w:color w:val="034990" w:themeColor="hyperlink" w:themeShade="bf"/>
+                  <w:kern w:val="0"/>
+                  <w:sz w:val="22"/>
+                  <w:szCs w:val="20"/>
+                  <w:lang w:val="pt-PT" w:eastAsia="en-US" w:bidi="ar-SA"/>
+                </w:rPr>
+                <w:t>Faça Click Aqui</w:t>
+              </w:r>
+            </w:hyperlink>
+          </w:p>
+        </w:tc>
+      </w:tr>
+      <w:tr>
+        <w:trPr>
+          <w:trHeight w:val="935" w:hRule="atLeast"/>
+        </w:trPr>
+        <w:tc>
+          <w:tcPr>
+            <w:tcW w:w="1972" w:type="dxa"/>
+            <w:vMerge w:val="continue"/>
+            <w:tcBorders>
+              <w:top w:val="single" w:sz="4" w:space="0" w:color="FFFFFF"/>
+              <w:left w:val="single" w:sz="4" w:space="0" w:color="FFFFFF"/>
+              <w:bottom w:val="single" w:sz="4" w:space="0" w:color="FFFFFF"/>
+              <w:right w:val="single" w:sz="4" w:space="0" w:color="FFFFFF"/>
+            </w:tcBorders>
+            <w:shd w:color="auto" w:fill="auto" w:val="clear"/>
+            <w:vAlign w:val="center"/>
+          </w:tcPr>
+          <w:p>
+            <w:pPr>
+              <w:pStyle w:val="Normal"/>
+              <w:widowControl w:val="false"/>
+              <w:suppressAutoHyphens w:val="true"/>
+              <w:spacing w:before="0" w:after="0"/>
+              <w:ind w:left="24" w:hanging="0"/>
+              <w:jc w:val="center"/>
+              <w:rPr>
+                <w:b/>
+                <w:b/>
+                <w:color w:val="8EAADB" w:themeColor="accent5" w:themeTint="99"/>
+                <w:sz w:val="52"/>
+                <w:szCs w:val="28"/>
+              </w:rPr>
+            </w:pPr>
+            <w:r>
+              <w:rPr>
+                <w:b/>
+                <w:color w:val="8EAADB" w:themeColor="accent5" w:themeTint="99"/>
+                <w:sz w:val="52"/>
+                <w:szCs w:val="28"/>
+              </w:rPr>
+            </w:r>
+          </w:p>
+        </w:tc>
+        <w:tc>
+          <w:tcPr>
+            <w:tcW w:w="6532" w:type="dxa"/>
+            <w:gridSpan w:val="3"/>
+            <w:tcBorders>
+              <w:top w:val="single" w:sz="4" w:space="0" w:color="FFFFFF"/>
+              <w:left w:val="single" w:sz="4" w:space="0" w:color="FFFFFF"/>
+              <w:bottom w:val="single" w:sz="4" w:space="0" w:color="FFFFFF"/>
+              <w:right w:val="single" w:sz="4" w:space="0" w:color="FFFFFF"/>
+            </w:tcBorders>
+          </w:tcPr>
+          <w:p>
+            <w:pPr>
+              <w:pStyle w:val="Normal"/>
+              <w:widowControl w:val="false"/>
+              <w:suppressAutoHyphens w:val="true"/>
+              <w:spacing w:before="0" w:after="0"/>
+              <w:ind w:right="40" w:hanging="0"/>
+              <w:jc w:val="left"/>
+              <w:rPr>
+                <w:b/>
+                <w:b/>
+                <w:color w:val="538135" w:themeColor="accent6" w:themeShade="bf"/>
+                <w:sz w:val="22"/>
+                <w:szCs w:val="20"/>
+              </w:rPr>
+            </w:pPr>
+            <w:r>
+              <w:rPr>
+                <w:b/>
+                <w:color w:val="538135" w:themeColor="accent6" w:themeShade="bf"/>
+                <w:sz w:val="22"/>
+                <w:szCs w:val="20"/>
+              </w:rPr>
+            </w:r>
+          </w:p>
+        </w:tc>
+      </w:tr>
+    </w:tbl>
+    <w:p>
+      <w:pPr>
+        <w:pStyle w:val="Normal"/>
+        <w:ind w:left="-993" w:right="-858" w:hanging="0"/>
+        <w:rPr>
+          <w:b/>
+          <w:b/>
+          <w:color w:val="538135" w:themeColor="accent6" w:themeShade="bf"/>
+          <w:sz w:val="22"/>
+          <w:szCs w:val="20"/>
+        </w:rPr>
+      </w:pPr>
+      <w:r>
+        <w:rPr>
+          <w:b/>
+          <w:color w:val="538135" w:themeColor="accent6" w:themeShade="bf"/>
+          <w:sz w:val="22"/>
+          <w:szCs w:val="20"/>
+        </w:rPr>
+      </w:r>
+    </w:p>
+    <w:p>
+      <w:pPr>
+        <w:pStyle w:val="Normal"/>
+        <w:ind w:left="-993" w:right="-858" w:hanging="0"/>
+        <w:rPr>
+          <w:b/>
+          <w:b/>
+          <w:color w:val="538135" w:themeColor="accent6" w:themeShade="bf"/>
+          <w:sz w:val="22"/>
+          <w:szCs w:val="20"/>
+        </w:rPr>
+      </w:pPr>
+      <w:r>
+        <w:rPr>
+          <w:b/>
+          <w:color w:val="538135" w:themeColor="accent6" w:themeShade="bf"/>
+          <w:sz w:val="22"/>
+          <w:szCs w:val="20"/>
+        </w:rPr>
+      </w:r>
+    </w:p>
+    <w:tbl>
+      <w:tblPr>
+        <w:tblStyle w:val="TabelacomGrelha"/>
+        <w:tblW w:w="5000" w:type="pct"/>
+        <w:jc w:val="left"/>
+        <w:tblInd w:w="-713" w:type="dxa"/>
+        <w:tblLayout w:type="fixed"/>
+        <w:tblCellMar>
+          <w:top w:w="0" w:type="dxa"/>
+          <w:left w:w="108" w:type="dxa"/>
+          <w:bottom w:w="0" w:type="dxa"/>
+          <w:right w:w="108" w:type="dxa"/>
+        </w:tblCellMar>
+        <w:tblLook w:val="04a0" w:noHBand="0" w:noVBand="1" w:firstColumn="1" w:lastRow="0" w:lastColumn="0" w:firstRow="1"/>
+      </w:tblPr>
+      <w:tblGrid>
+        <w:gridCol w:w="1972"/>
+        <w:gridCol w:w="1926"/>
         <w:gridCol w:w="1713"/>
         <w:gridCol w:w="2893"/>
       </w:tblGrid>
@@ -6140,7 +7002,6 @@
           <w:p>
             <w:pPr>
               <w:pStyle w:val="Normal"/>
-              <w:pageBreakBefore/>
               <w:widowControl w:val="false"/>
               <w:suppressAutoHyphens w:val="true"/>
               <w:spacing w:before="0" w:after="0"/>
@@ -6177,7 +7038,7 @@
                 <w:szCs w:val="200"/>
                 <w:lang w:val="pt-PT" w:eastAsia="en-US" w:bidi="ar-SA"/>
               </w:rPr>
-              <w:t xml:space="preserve"> 07</w:t>
+              <w:t xml:space="preserve"> 08</w:t>
             </w:r>
           </w:p>
         </w:tc>
@@ -6506,33 +7367,7 @@
                 <w:szCs w:val="20"/>
                 <w:lang w:val="pt-PT" w:eastAsia="en-US" w:bidi="ar-SA"/>
               </w:rPr>
-              <w:t>Criação de aplicações no ambiente gráfico;</w:t>
-            </w:r>
-          </w:p>
-          <w:p>
-            <w:pPr>
-              <w:pStyle w:val="Normal"/>
-              <w:widowControl w:val="false"/>
-              <w:suppressAutoHyphens w:val="true"/>
-              <w:spacing w:before="0" w:after="0"/>
-              <w:ind w:right="40" w:hanging="0"/>
-              <w:jc w:val="left"/>
-              <w:rPr>
-                <w:color w:val="538135" w:themeColor="accent6" w:themeShade="bf"/>
-                <w:sz w:val="20"/>
-                <w:szCs w:val="20"/>
-              </w:rPr>
-            </w:pPr>
-            <w:r>
-              <w:rPr>
-                <w:rFonts w:eastAsia="Calibri" w:cs=""/>
-                <w:color w:val="538135" w:themeColor="accent6" w:themeShade="bf"/>
-                <w:kern w:val="0"/>
-                <w:sz w:val="20"/>
-                <w:szCs w:val="20"/>
-                <w:lang w:val="pt-PT" w:eastAsia="en-US" w:bidi="ar-SA"/>
-              </w:rPr>
-              <w:t>Aplicação das exceções no ambiente gráfico;</w:t>
+              <w:t>Produção</w:t>
             </w:r>
           </w:p>
         </w:tc>
@@ -6664,45 +7499,14 @@
                 <w:szCs w:val="20"/>
                 <w:lang w:val="pt-PT" w:eastAsia="en-US" w:bidi="ar-SA"/>
               </w:rPr>
-              <w:t>Dominar os principais mecanismos de manuseamento de componentes do ambiente gráfico;</w:t>
-            </w:r>
-          </w:p>
-          <w:p>
-            <w:pPr>
-              <w:pStyle w:val="ListParagraph"/>
-              <w:widowControl w:val="false"/>
-              <w:numPr>
-                <w:ilvl w:val="0"/>
-                <w:numId w:val="1"/>
-              </w:numPr>
-              <w:suppressAutoHyphens w:val="true"/>
-              <w:spacing w:before="0" w:after="0"/>
-              <w:ind w:left="274" w:right="40" w:hanging="218"/>
-              <w:contextualSpacing/>
-              <w:jc w:val="left"/>
-              <w:rPr>
-                <w:color w:val="538135" w:themeColor="accent6" w:themeShade="bf"/>
-                <w:sz w:val="20"/>
-                <w:szCs w:val="20"/>
-              </w:rPr>
-            </w:pPr>
-            <w:r>
-              <w:rPr>
-                <w:rFonts w:eastAsia="Calibri" w:cs=""/>
-                <w:color w:val="538135" w:themeColor="accent6" w:themeShade="bf"/>
-                <w:kern w:val="0"/>
-                <w:sz w:val="20"/>
-                <w:szCs w:val="20"/>
-                <w:lang w:val="pt-PT" w:eastAsia="en-US" w:bidi="ar-SA"/>
-              </w:rPr>
-              <w:t>Associar o mecanismo do tratamento dos erros ao manuseamento do ambiente gráfico;</w:t>
+              <w:t>Avaliar o grau de aquisição de conhecimentos do formando.</w:t>
             </w:r>
           </w:p>
         </w:tc>
       </w:tr>
       <w:tr>
         <w:trPr>
-          <w:trHeight w:val="614" w:hRule="atLeast"/>
+          <w:trHeight w:val="725" w:hRule="atLeast"/>
         </w:trPr>
         <w:tc>
           <w:tcPr>
@@ -6777,13 +7581,13 @@
                 <w:rFonts w:eastAsia="Calibri" w:cs=""/>
                 <w:b/>
                 <w:smallCaps/>
-                <w:color w:val="FFFFFF" w:themeColor="background1"/>
+                <w:color w:val="FF0000"/>
                 <w:kern w:val="0"/>
                 <w:sz w:val="22"/>
                 <w:szCs w:val="20"/>
                 <w:lang w:val="pt-PT" w:eastAsia="en-US" w:bidi="ar-SA"/>
               </w:rPr>
-              <w:t>Exercícios</w:t>
+              <w:t>Produção</w:t>
             </w:r>
           </w:p>
         </w:tc>
@@ -6819,7 +7623,7 @@
                 <w:szCs w:val="20"/>
               </w:rPr>
             </w:pPr>
-            <w:hyperlink w:anchor="exercicios_semana_7">
+            <w:hyperlink w:anchor="exercicios_semana_8">
               <w:r>
                 <w:rPr>
                   <w:rStyle w:val="LigaodeInternet"/>
@@ -6924,810 +7728,6 @@
       <w:pPr>
         <w:pStyle w:val="Normal"/>
         <w:ind w:left="-993" w:right="-858" w:hanging="0"/>
-        <w:rPr>
-          <w:b/>
-          <w:b/>
-          <w:color w:val="538135" w:themeColor="accent6" w:themeShade="bf"/>
-          <w:sz w:val="22"/>
-          <w:szCs w:val="20"/>
-        </w:rPr>
-      </w:pPr>
-      <w:r>
-        <w:rPr>
-          <w:b/>
-          <w:color w:val="538135" w:themeColor="accent6" w:themeShade="bf"/>
-          <w:sz w:val="22"/>
-          <w:szCs w:val="20"/>
-        </w:rPr>
-      </w:r>
-    </w:p>
-    <w:p>
-      <w:pPr>
-        <w:pStyle w:val="Normal"/>
-        <w:ind w:left="-993" w:right="-858" w:hanging="0"/>
-        <w:rPr>
-          <w:b/>
-          <w:b/>
-          <w:color w:val="538135" w:themeColor="accent6" w:themeShade="bf"/>
-          <w:sz w:val="22"/>
-          <w:szCs w:val="20"/>
-        </w:rPr>
-      </w:pPr>
-      <w:r>
-        <w:rPr>
-          <w:b/>
-          <w:color w:val="538135" w:themeColor="accent6" w:themeShade="bf"/>
-          <w:sz w:val="22"/>
-          <w:szCs w:val="20"/>
-        </w:rPr>
-      </w:r>
-    </w:p>
-    <w:tbl>
-      <w:tblPr>
-        <w:tblStyle w:val="TabelacomGrelha"/>
-        <w:tblW w:w="5000" w:type="pct"/>
-        <w:jc w:val="left"/>
-        <w:tblInd w:w="-713" w:type="dxa"/>
-        <w:tblLayout w:type="fixed"/>
-        <w:tblCellMar>
-          <w:top w:w="0" w:type="dxa"/>
-          <w:left w:w="108" w:type="dxa"/>
-          <w:bottom w:w="0" w:type="dxa"/>
-          <w:right w:w="108" w:type="dxa"/>
-        </w:tblCellMar>
-        <w:tblLook w:val="04a0" w:noHBand="0" w:noVBand="1" w:firstColumn="1" w:lastRow="0" w:lastColumn="0" w:firstRow="1"/>
-      </w:tblPr>
-      <w:tblGrid>
-        <w:gridCol w:w="1972"/>
-        <w:gridCol w:w="1927"/>
-        <w:gridCol w:w="1713"/>
-        <w:gridCol w:w="2892"/>
-      </w:tblGrid>
-      <w:tr>
-        <w:trPr>
-          <w:trHeight w:val="266" w:hRule="atLeast"/>
-        </w:trPr>
-        <w:tc>
-          <w:tcPr>
-            <w:tcW w:w="1972" w:type="dxa"/>
-            <w:vMerge w:val="restart"/>
-            <w:tcBorders>
-              <w:top w:val="single" w:sz="4" w:space="0" w:color="FFFFFF"/>
-              <w:left w:val="single" w:sz="4" w:space="0" w:color="FFFFFF"/>
-              <w:bottom w:val="single" w:sz="4" w:space="0" w:color="FFFFFF"/>
-              <w:right w:val="single" w:sz="4" w:space="0" w:color="FFFFFF"/>
-            </w:tcBorders>
-            <w:shd w:color="auto" w:fill="auto" w:val="clear"/>
-          </w:tcPr>
-          <w:p>
-            <w:pPr>
-              <w:pStyle w:val="Normal"/>
-              <w:widowControl w:val="false"/>
-              <w:suppressAutoHyphens w:val="true"/>
-              <w:spacing w:before="0" w:after="0"/>
-              <w:ind w:left="24" w:hanging="0"/>
-              <w:jc w:val="center"/>
-              <w:rPr>
-                <w:rFonts w:ascii="Birch Std" w:hAnsi="Birch Std"/>
-                <w:b/>
-                <w:b/>
-                <w:color w:val="8EAADB" w:themeColor="accent5" w:themeTint="99"/>
-                <w:sz w:val="28"/>
-                <w:szCs w:val="28"/>
-              </w:rPr>
-            </w:pPr>
-            <w:r>
-              <w:rPr>
-                <w:rFonts w:eastAsia="Calibri" w:cs="" w:ascii="Birch Std" w:hAnsi="Birch Std"/>
-                <w:b/>
-                <w:color w:val="8EAADB" w:themeColor="accent5" w:themeTint="99"/>
-                <w:kern w:val="0"/>
-                <w:sz w:val="52"/>
-                <w:szCs w:val="28"/>
-                <w:lang w:val="pt-PT" w:eastAsia="en-US" w:bidi="ar-SA"/>
-              </w:rPr>
-              <w:t>SEMANA</w:t>
-            </w:r>
-            <w:r>
-              <w:rPr>
-                <w:rFonts w:eastAsia="Calibri" w:cs="" w:ascii="Birch Std" w:hAnsi="Birch Std"/>
-                <w:b/>
-                <w:color w:val="8EAADB" w:themeColor="accent5" w:themeTint="99"/>
-                <w:kern w:val="0"/>
-                <w:sz w:val="200"/>
-                <w:szCs w:val="200"/>
-                <w:lang w:val="pt-PT" w:eastAsia="en-US" w:bidi="ar-SA"/>
-              </w:rPr>
-              <w:t xml:space="preserve"> 08</w:t>
-            </w:r>
-          </w:p>
-        </w:tc>
-        <w:tc>
-          <w:tcPr>
-            <w:tcW w:w="3640" w:type="dxa"/>
-            <w:gridSpan w:val="2"/>
-            <w:tcBorders>
-              <w:top w:val="single" w:sz="4" w:space="0" w:color="FFFFFF"/>
-              <w:left w:val="single" w:sz="4" w:space="0" w:color="FFFFFF"/>
-              <w:bottom w:val="single" w:sz="4" w:space="0" w:color="FFFFFF"/>
-              <w:right w:val="single" w:sz="4" w:space="0" w:color="FFFFFF"/>
-            </w:tcBorders>
-            <w:shd w:color="auto" w:fill="9CC2E5" w:themeFill="accent1" w:themeFillTint="99" w:val="clear"/>
-          </w:tcPr>
-          <w:p>
-            <w:pPr>
-              <w:pStyle w:val="Normal"/>
-              <w:widowControl w:val="false"/>
-              <w:suppressAutoHyphens w:val="true"/>
-              <w:spacing w:before="0" w:after="0"/>
-              <w:ind w:right="40" w:hanging="0"/>
-              <w:jc w:val="center"/>
-              <w:rPr>
-                <w:b/>
-                <w:b/>
-                <w:color w:val="FFFFFF" w:themeColor="background1"/>
-                <w:sz w:val="22"/>
-                <w:szCs w:val="20"/>
-              </w:rPr>
-            </w:pPr>
-            <w:r>
-              <w:rPr>
-                <w:rFonts w:eastAsia="Calibri" w:cs=""/>
-                <w:b/>
-                <w:color w:val="FFFFFF" w:themeColor="background1"/>
-                <w:kern w:val="0"/>
-                <w:sz w:val="22"/>
-                <w:szCs w:val="20"/>
-                <w:lang w:val="pt-PT" w:eastAsia="en-US" w:bidi="ar-SA"/>
-              </w:rPr>
-              <w:t>DATA INÍCIO</w:t>
-            </w:r>
-          </w:p>
-        </w:tc>
-        <w:tc>
-          <w:tcPr>
-            <w:tcW w:w="2892" w:type="dxa"/>
-            <w:tcBorders>
-              <w:top w:val="single" w:sz="4" w:space="0" w:color="FFFFFF"/>
-              <w:left w:val="single" w:sz="4" w:space="0" w:color="FFFFFF"/>
-              <w:bottom w:val="single" w:sz="4" w:space="0" w:color="FFFFFF"/>
-              <w:right w:val="single" w:sz="4" w:space="0" w:color="FFFFFF"/>
-            </w:tcBorders>
-            <w:shd w:color="auto" w:fill="9CC2E5" w:themeFill="accent1" w:themeFillTint="99" w:val="clear"/>
-          </w:tcPr>
-          <w:p>
-            <w:pPr>
-              <w:pStyle w:val="Normal"/>
-              <w:widowControl w:val="false"/>
-              <w:suppressAutoHyphens w:val="true"/>
-              <w:spacing w:before="0" w:after="0"/>
-              <w:ind w:right="40" w:hanging="0"/>
-              <w:jc w:val="center"/>
-              <w:rPr>
-                <w:b/>
-                <w:b/>
-                <w:color w:val="FFFFFF" w:themeColor="background1"/>
-                <w:sz w:val="22"/>
-                <w:szCs w:val="20"/>
-              </w:rPr>
-            </w:pPr>
-            <w:r>
-              <w:rPr>
-                <w:rFonts w:eastAsia="Calibri" w:cs=""/>
-                <w:b/>
-                <w:color w:val="FFFFFF" w:themeColor="background1"/>
-                <w:kern w:val="0"/>
-                <w:sz w:val="22"/>
-                <w:szCs w:val="20"/>
-                <w:lang w:val="pt-PT" w:eastAsia="en-US" w:bidi="ar-SA"/>
-              </w:rPr>
-              <w:t>DATA FIM</w:t>
-            </w:r>
-          </w:p>
-        </w:tc>
-      </w:tr>
-      <w:tr>
-        <w:trPr>
-          <w:trHeight w:val="265" w:hRule="atLeast"/>
-        </w:trPr>
-        <w:tc>
-          <w:tcPr>
-            <w:tcW w:w="1972" w:type="dxa"/>
-            <w:vMerge w:val="continue"/>
-            <w:tcBorders>
-              <w:top w:val="single" w:sz="4" w:space="0" w:color="FFFFFF"/>
-              <w:left w:val="single" w:sz="4" w:space="0" w:color="FFFFFF"/>
-              <w:bottom w:val="single" w:sz="4" w:space="0" w:color="FFFFFF"/>
-              <w:right w:val="single" w:sz="4" w:space="0" w:color="FFFFFF"/>
-            </w:tcBorders>
-            <w:shd w:color="auto" w:fill="auto" w:val="clear"/>
-            <w:vAlign w:val="center"/>
-          </w:tcPr>
-          <w:p>
-            <w:pPr>
-              <w:pStyle w:val="Normal"/>
-              <w:widowControl w:val="false"/>
-              <w:suppressAutoHyphens w:val="true"/>
-              <w:spacing w:before="0" w:after="0"/>
-              <w:ind w:left="24" w:hanging="0"/>
-              <w:jc w:val="center"/>
-              <w:rPr>
-                <w:b/>
-                <w:b/>
-                <w:color w:val="8EAADB" w:themeColor="accent5" w:themeTint="99"/>
-                <w:sz w:val="52"/>
-                <w:szCs w:val="28"/>
-              </w:rPr>
-            </w:pPr>
-            <w:r>
-              <w:rPr>
-                <w:b/>
-                <w:color w:val="8EAADB" w:themeColor="accent5" w:themeTint="99"/>
-                <w:sz w:val="52"/>
-                <w:szCs w:val="28"/>
-              </w:rPr>
-            </w:r>
-          </w:p>
-        </w:tc>
-        <w:tc>
-          <w:tcPr>
-            <w:tcW w:w="3640" w:type="dxa"/>
-            <w:gridSpan w:val="2"/>
-            <w:tcBorders>
-              <w:top w:val="single" w:sz="4" w:space="0" w:color="FFFFFF"/>
-              <w:left w:val="single" w:sz="4" w:space="0" w:color="FFFFFF"/>
-              <w:bottom w:val="single" w:sz="4" w:space="0" w:color="FFFFFF"/>
-              <w:right w:val="single" w:sz="4" w:space="0" w:color="FFFFFF"/>
-            </w:tcBorders>
-            <w:shd w:color="auto" w:fill="DEEAF6" w:themeFill="accent1" w:themeFillTint="33" w:val="clear"/>
-          </w:tcPr>
-          <w:p>
-            <w:pPr>
-              <w:pStyle w:val="Normal"/>
-              <w:widowControl w:val="false"/>
-              <w:suppressAutoHyphens w:val="true"/>
-              <w:spacing w:before="0" w:after="0"/>
-              <w:ind w:right="40" w:hanging="0"/>
-              <w:jc w:val="center"/>
-              <w:rPr>
-                <w:b/>
-                <w:b/>
-                <w:color w:val="538135" w:themeColor="accent6" w:themeShade="bf"/>
-                <w:sz w:val="22"/>
-                <w:szCs w:val="20"/>
-              </w:rPr>
-            </w:pPr>
-            <w:r>
-              <w:rPr>
-                <w:b/>
-                <w:color w:val="538135" w:themeColor="accent6" w:themeShade="bf"/>
-                <w:sz w:val="22"/>
-                <w:szCs w:val="20"/>
-              </w:rPr>
-            </w:r>
-          </w:p>
-        </w:tc>
-        <w:tc>
-          <w:tcPr>
-            <w:tcW w:w="2892" w:type="dxa"/>
-            <w:tcBorders>
-              <w:top w:val="single" w:sz="4" w:space="0" w:color="FFFFFF"/>
-              <w:left w:val="single" w:sz="4" w:space="0" w:color="FFFFFF"/>
-              <w:bottom w:val="single" w:sz="4" w:space="0" w:color="FFFFFF"/>
-              <w:right w:val="single" w:sz="4" w:space="0" w:color="FFFFFF"/>
-            </w:tcBorders>
-            <w:shd w:color="auto" w:fill="DEEAF6" w:themeFill="accent1" w:themeFillTint="33" w:val="clear"/>
-          </w:tcPr>
-          <w:p>
-            <w:pPr>
-              <w:pStyle w:val="Normal"/>
-              <w:widowControl w:val="false"/>
-              <w:suppressAutoHyphens w:val="true"/>
-              <w:spacing w:before="0" w:after="0"/>
-              <w:ind w:right="40" w:hanging="0"/>
-              <w:jc w:val="center"/>
-              <w:rPr>
-                <w:b/>
-                <w:b/>
-                <w:color w:val="538135" w:themeColor="accent6" w:themeShade="bf"/>
-                <w:sz w:val="22"/>
-                <w:szCs w:val="20"/>
-              </w:rPr>
-            </w:pPr>
-            <w:r>
-              <w:rPr>
-                <w:b/>
-                <w:color w:val="538135" w:themeColor="accent6" w:themeShade="bf"/>
-                <w:sz w:val="22"/>
-                <w:szCs w:val="20"/>
-              </w:rPr>
-            </w:r>
-          </w:p>
-        </w:tc>
-      </w:tr>
-      <w:tr>
-        <w:trPr>
-          <w:trHeight w:val="265" w:hRule="atLeast"/>
-        </w:trPr>
-        <w:tc>
-          <w:tcPr>
-            <w:tcW w:w="1972" w:type="dxa"/>
-            <w:vMerge w:val="continue"/>
-            <w:tcBorders>
-              <w:top w:val="single" w:sz="4" w:space="0" w:color="FFFFFF"/>
-              <w:left w:val="single" w:sz="4" w:space="0" w:color="FFFFFF"/>
-              <w:bottom w:val="single" w:sz="4" w:space="0" w:color="FFFFFF"/>
-              <w:right w:val="single" w:sz="4" w:space="0" w:color="FFFFFF"/>
-            </w:tcBorders>
-            <w:shd w:color="auto" w:fill="auto" w:val="clear"/>
-            <w:vAlign w:val="center"/>
-          </w:tcPr>
-          <w:p>
-            <w:pPr>
-              <w:pStyle w:val="Normal"/>
-              <w:widowControl w:val="false"/>
-              <w:suppressAutoHyphens w:val="true"/>
-              <w:spacing w:before="0" w:after="0"/>
-              <w:ind w:left="24" w:hanging="0"/>
-              <w:jc w:val="center"/>
-              <w:rPr>
-                <w:b/>
-                <w:b/>
-                <w:color w:val="8EAADB" w:themeColor="accent5" w:themeTint="99"/>
-                <w:sz w:val="52"/>
-                <w:szCs w:val="28"/>
-              </w:rPr>
-            </w:pPr>
-            <w:r>
-              <w:rPr>
-                <w:b/>
-                <w:color w:val="8EAADB" w:themeColor="accent5" w:themeTint="99"/>
-                <w:sz w:val="52"/>
-                <w:szCs w:val="28"/>
-              </w:rPr>
-            </w:r>
-          </w:p>
-        </w:tc>
-        <w:tc>
-          <w:tcPr>
-            <w:tcW w:w="1927" w:type="dxa"/>
-            <w:tcBorders>
-              <w:top w:val="single" w:sz="4" w:space="0" w:color="FFFFFF"/>
-              <w:left w:val="single" w:sz="4" w:space="0" w:color="FFFFFF"/>
-              <w:bottom w:val="single" w:sz="4" w:space="0" w:color="FFFFFF"/>
-              <w:right w:val="single" w:sz="4" w:space="0" w:color="FFFFFF"/>
-            </w:tcBorders>
-            <w:shd w:color="auto" w:fill="9CC2E5" w:themeFill="accent1" w:themeFillTint="99" w:val="clear"/>
-            <w:vAlign w:val="center"/>
-          </w:tcPr>
-          <w:p>
-            <w:pPr>
-              <w:pStyle w:val="Normal"/>
-              <w:widowControl w:val="false"/>
-              <w:suppressAutoHyphens w:val="true"/>
-              <w:spacing w:before="0" w:after="0"/>
-              <w:ind w:right="40" w:hanging="0"/>
-              <w:jc w:val="center"/>
-              <w:rPr>
-                <w:b/>
-                <w:b/>
-                <w:smallCaps/>
-                <w:color w:val="FFFFFF" w:themeColor="background1"/>
-                <w:sz w:val="22"/>
-                <w:szCs w:val="20"/>
-              </w:rPr>
-            </w:pPr>
-            <w:r>
-              <w:rPr>
-                <w:rFonts w:eastAsia="Calibri" w:cs=""/>
-                <w:b/>
-                <w:smallCaps/>
-                <w:color w:val="FFFFFF" w:themeColor="background1"/>
-                <w:kern w:val="0"/>
-                <w:sz w:val="22"/>
-                <w:szCs w:val="20"/>
-                <w:lang w:val="pt-PT" w:eastAsia="en-US" w:bidi="ar-SA"/>
-              </w:rPr>
-              <w:t>Tema</w:t>
-            </w:r>
-          </w:p>
-        </w:tc>
-        <w:tc>
-          <w:tcPr>
-            <w:tcW w:w="4605" w:type="dxa"/>
-            <w:gridSpan w:val="2"/>
-            <w:tcBorders>
-              <w:top w:val="single" w:sz="4" w:space="0" w:color="FFFFFF"/>
-              <w:left w:val="single" w:sz="4" w:space="0" w:color="FFFFFF"/>
-              <w:bottom w:val="single" w:sz="4" w:space="0" w:color="FFFFFF"/>
-              <w:right w:val="single" w:sz="4" w:space="0" w:color="FFFFFF"/>
-            </w:tcBorders>
-            <w:shd w:color="auto" w:fill="F2F2F2" w:themeFill="background1" w:themeFillShade="f2" w:val="clear"/>
-          </w:tcPr>
-          <w:p>
-            <w:pPr>
-              <w:pStyle w:val="Normal"/>
-              <w:widowControl w:val="false"/>
-              <w:suppressAutoHyphens w:val="true"/>
-              <w:spacing w:before="0" w:after="0"/>
-              <w:ind w:right="40" w:hanging="0"/>
-              <w:jc w:val="left"/>
-              <w:rPr>
-                <w:color w:val="538135" w:themeColor="accent6" w:themeShade="bf"/>
-                <w:sz w:val="20"/>
-                <w:szCs w:val="20"/>
-              </w:rPr>
-            </w:pPr>
-            <w:r>
-              <w:rPr>
-                <w:rFonts w:eastAsia="Calibri" w:cs=""/>
-                <w:color w:val="538135" w:themeColor="accent6" w:themeShade="bf"/>
-                <w:kern w:val="0"/>
-                <w:sz w:val="20"/>
-                <w:szCs w:val="20"/>
-                <w:lang w:val="pt-PT" w:eastAsia="en-US" w:bidi="ar-SA"/>
-              </w:rPr>
-              <w:t>Produção</w:t>
-            </w:r>
-          </w:p>
-        </w:tc>
-      </w:tr>
-      <w:tr>
-        <w:trPr>
-          <w:trHeight w:val="265" w:hRule="atLeast"/>
-        </w:trPr>
-        <w:tc>
-          <w:tcPr>
-            <w:tcW w:w="1972" w:type="dxa"/>
-            <w:vMerge w:val="continue"/>
-            <w:tcBorders>
-              <w:top w:val="single" w:sz="4" w:space="0" w:color="FFFFFF"/>
-              <w:left w:val="single" w:sz="4" w:space="0" w:color="FFFFFF"/>
-              <w:bottom w:val="single" w:sz="4" w:space="0" w:color="FFFFFF"/>
-              <w:right w:val="single" w:sz="4" w:space="0" w:color="FFFFFF"/>
-            </w:tcBorders>
-            <w:shd w:color="auto" w:fill="auto" w:val="clear"/>
-            <w:vAlign w:val="center"/>
-          </w:tcPr>
-          <w:p>
-            <w:pPr>
-              <w:pStyle w:val="Normal"/>
-              <w:widowControl w:val="false"/>
-              <w:suppressAutoHyphens w:val="true"/>
-              <w:spacing w:before="0" w:after="0"/>
-              <w:ind w:left="24" w:hanging="0"/>
-              <w:jc w:val="center"/>
-              <w:rPr>
-                <w:b/>
-                <w:b/>
-                <w:color w:val="8EAADB" w:themeColor="accent5" w:themeTint="99"/>
-                <w:sz w:val="52"/>
-                <w:szCs w:val="28"/>
-              </w:rPr>
-            </w:pPr>
-            <w:r>
-              <w:rPr>
-                <w:b/>
-                <w:color w:val="8EAADB" w:themeColor="accent5" w:themeTint="99"/>
-                <w:sz w:val="52"/>
-                <w:szCs w:val="28"/>
-              </w:rPr>
-            </w:r>
-          </w:p>
-        </w:tc>
-        <w:tc>
-          <w:tcPr>
-            <w:tcW w:w="1927" w:type="dxa"/>
-            <w:tcBorders>
-              <w:top w:val="single" w:sz="4" w:space="0" w:color="FFFFFF"/>
-              <w:left w:val="single" w:sz="4" w:space="0" w:color="FFFFFF"/>
-              <w:bottom w:val="single" w:sz="4" w:space="0" w:color="FFFFFF"/>
-              <w:right w:val="single" w:sz="4" w:space="0" w:color="FFFFFF"/>
-            </w:tcBorders>
-            <w:shd w:color="auto" w:fill="9CC2E5" w:themeFill="accent1" w:themeFillTint="99" w:val="clear"/>
-            <w:vAlign w:val="center"/>
-          </w:tcPr>
-          <w:p>
-            <w:pPr>
-              <w:pStyle w:val="Normal"/>
-              <w:widowControl w:val="false"/>
-              <w:suppressAutoHyphens w:val="true"/>
-              <w:spacing w:before="0" w:after="0"/>
-              <w:ind w:right="40" w:hanging="0"/>
-              <w:jc w:val="center"/>
-              <w:rPr>
-                <w:b/>
-                <w:b/>
-                <w:smallCaps/>
-                <w:color w:val="538135" w:themeColor="accent6" w:themeShade="bf"/>
-                <w:sz w:val="22"/>
-                <w:szCs w:val="20"/>
-              </w:rPr>
-            </w:pPr>
-            <w:r>
-              <w:rPr>
-                <w:rFonts w:eastAsia="Calibri" w:cs=""/>
-                <w:b/>
-                <w:smallCaps/>
-                <w:color w:val="FFFFFF" w:themeColor="background1"/>
-                <w:kern w:val="0"/>
-                <w:sz w:val="22"/>
-                <w:szCs w:val="20"/>
-                <w:lang w:val="pt-PT" w:eastAsia="en-US" w:bidi="ar-SA"/>
-              </w:rPr>
-              <w:t>Objetivos</w:t>
-            </w:r>
-          </w:p>
-        </w:tc>
-        <w:tc>
-          <w:tcPr>
-            <w:tcW w:w="4605" w:type="dxa"/>
-            <w:gridSpan w:val="2"/>
-            <w:tcBorders>
-              <w:top w:val="single" w:sz="4" w:space="0" w:color="FFFFFF"/>
-              <w:left w:val="single" w:sz="4" w:space="0" w:color="FFFFFF"/>
-              <w:bottom w:val="single" w:sz="4" w:space="0" w:color="FFFFFF"/>
-              <w:right w:val="single" w:sz="4" w:space="0" w:color="FFFFFF"/>
-            </w:tcBorders>
-            <w:shd w:color="auto" w:fill="DEEAF6" w:themeFill="accent1" w:themeFillTint="33" w:val="clear"/>
-          </w:tcPr>
-          <w:p>
-            <w:pPr>
-              <w:pStyle w:val="ListParagraph"/>
-              <w:widowControl w:val="false"/>
-              <w:numPr>
-                <w:ilvl w:val="0"/>
-                <w:numId w:val="1"/>
-              </w:numPr>
-              <w:suppressAutoHyphens w:val="true"/>
-              <w:spacing w:before="0" w:after="0"/>
-              <w:ind w:left="274" w:right="40" w:hanging="218"/>
-              <w:contextualSpacing/>
-              <w:jc w:val="left"/>
-              <w:rPr>
-                <w:color w:val="538135" w:themeColor="accent6" w:themeShade="bf"/>
-                <w:sz w:val="20"/>
-                <w:szCs w:val="20"/>
-              </w:rPr>
-            </w:pPr>
-            <w:r>
-              <w:rPr>
-                <w:rFonts w:eastAsia="Calibri" w:cs=""/>
-                <w:color w:val="538135" w:themeColor="accent6" w:themeShade="bf"/>
-                <w:kern w:val="0"/>
-                <w:sz w:val="20"/>
-                <w:szCs w:val="20"/>
-                <w:lang w:val="pt-PT" w:eastAsia="en-US" w:bidi="ar-SA"/>
-              </w:rPr>
-              <w:t>Avaliar o grau de aquisição de conhecimentos do formando.</w:t>
-            </w:r>
-          </w:p>
-        </w:tc>
-      </w:tr>
-      <w:tr>
-        <w:trPr>
-          <w:trHeight w:val="725" w:hRule="atLeast"/>
-        </w:trPr>
-        <w:tc>
-          <w:tcPr>
-            <w:tcW w:w="1972" w:type="dxa"/>
-            <w:vMerge w:val="continue"/>
-            <w:tcBorders>
-              <w:top w:val="single" w:sz="4" w:space="0" w:color="FFFFFF"/>
-              <w:left w:val="single" w:sz="4" w:space="0" w:color="FFFFFF"/>
-              <w:bottom w:val="single" w:sz="4" w:space="0" w:color="FFFFFF"/>
-              <w:right w:val="single" w:sz="4" w:space="0" w:color="FFFFFF"/>
-            </w:tcBorders>
-            <w:shd w:color="auto" w:fill="auto" w:val="clear"/>
-            <w:vAlign w:val="center"/>
-          </w:tcPr>
-          <w:p>
-            <w:pPr>
-              <w:pStyle w:val="Normal"/>
-              <w:widowControl w:val="false"/>
-              <w:suppressAutoHyphens w:val="true"/>
-              <w:spacing w:before="0" w:after="0"/>
-              <w:ind w:left="24" w:hanging="0"/>
-              <w:jc w:val="center"/>
-              <w:rPr>
-                <w:b/>
-                <w:b/>
-                <w:color w:val="8EAADB" w:themeColor="accent5" w:themeTint="99"/>
-                <w:sz w:val="52"/>
-                <w:szCs w:val="28"/>
-              </w:rPr>
-            </w:pPr>
-            <w:r>
-              <w:rPr>
-                <w:b/>
-                <w:color w:val="8EAADB" w:themeColor="accent5" w:themeTint="99"/>
-                <w:sz w:val="52"/>
-                <w:szCs w:val="28"/>
-              </w:rPr>
-            </w:r>
-          </w:p>
-        </w:tc>
-        <w:tc>
-          <w:tcPr>
-            <w:tcW w:w="1927" w:type="dxa"/>
-            <w:tcBorders>
-              <w:top w:val="single" w:sz="4" w:space="0" w:color="FFFFFF"/>
-              <w:left w:val="single" w:sz="4" w:space="0" w:color="FFFFFF"/>
-              <w:bottom w:val="single" w:sz="4" w:space="0" w:color="FFFFFF"/>
-              <w:right w:val="single" w:sz="4" w:space="0" w:color="FFFFFF"/>
-            </w:tcBorders>
-            <w:shd w:color="auto" w:fill="9CC2E5" w:themeFill="accent1" w:themeFillTint="99" w:val="clear"/>
-            <w:vAlign w:val="center"/>
-          </w:tcPr>
-          <w:p>
-            <w:pPr>
-              <w:pStyle w:val="Normal"/>
-              <w:widowControl w:val="false"/>
-              <w:suppressAutoHyphens w:val="true"/>
-              <w:spacing w:before="0" w:after="0"/>
-              <w:ind w:right="40" w:hanging="0"/>
-              <w:jc w:val="center"/>
-              <w:rPr>
-                <w:b/>
-                <w:b/>
-                <w:smallCaps/>
-                <w:color w:val="FFFFFF" w:themeColor="background1"/>
-                <w:sz w:val="22"/>
-                <w:szCs w:val="20"/>
-              </w:rPr>
-            </w:pPr>
-            <w:r>
-              <w:rPr>
-                <w:rFonts w:eastAsia="Calibri" w:cs=""/>
-                <w:b/>
-                <w:smallCaps/>
-                <w:color w:val="FF0000"/>
-                <w:kern w:val="0"/>
-                <w:sz w:val="22"/>
-                <w:szCs w:val="20"/>
-                <w:lang w:val="pt-PT" w:eastAsia="en-US" w:bidi="ar-SA"/>
-              </w:rPr>
-              <w:t>Produção</w:t>
-            </w:r>
-          </w:p>
-        </w:tc>
-        <w:tc>
-          <w:tcPr>
-            <w:tcW w:w="4605" w:type="dxa"/>
-            <w:gridSpan w:val="2"/>
-            <w:tcBorders>
-              <w:top w:val="single" w:sz="4" w:space="0" w:color="FFFFFF"/>
-              <w:left w:val="single" w:sz="4" w:space="0" w:color="FFFFFF"/>
-              <w:bottom w:val="single" w:sz="4" w:space="0" w:color="FFFFFF"/>
-              <w:right w:val="single" w:sz="4" w:space="0" w:color="FFFFFF"/>
-            </w:tcBorders>
-            <w:shd w:color="auto" w:fill="DEEAF6" w:themeFill="accent1" w:themeFillTint="33" w:val="clear"/>
-            <w:vAlign w:val="center"/>
-          </w:tcPr>
-          <w:p>
-            <w:pPr>
-              <w:pStyle w:val="ListParagraph"/>
-              <w:widowControl w:val="false"/>
-              <w:numPr>
-                <w:ilvl w:val="0"/>
-                <w:numId w:val="1"/>
-              </w:numPr>
-              <w:suppressAutoHyphens w:val="true"/>
-              <w:spacing w:before="0" w:after="0"/>
-              <w:ind w:left="274" w:right="40" w:hanging="218"/>
-              <w:contextualSpacing/>
-              <w:jc w:val="left"/>
-              <w:rPr>
-                <w:color w:val="538135" w:themeColor="accent6" w:themeShade="bf"/>
-                <w:sz w:val="20"/>
-                <w:szCs w:val="20"/>
-              </w:rPr>
-            </w:pPr>
-            <w:hyperlink w:anchor="exercicios_semana_8">
-              <w:r>
-                <w:rPr>
-                  <w:rStyle w:val="LigaodeInternet"/>
-                  <w:rFonts w:eastAsia="Calibri" w:cs=""/>
-                  <w:b/>
-                  <w:smallCaps/>
-                  <w:color w:val="034990" w:themeColor="hyperlink" w:themeShade="bf"/>
-                  <w:kern w:val="0"/>
-                  <w:sz w:val="22"/>
-                  <w:szCs w:val="20"/>
-                  <w:lang w:val="pt-PT" w:eastAsia="en-US" w:bidi="ar-SA"/>
-                </w:rPr>
-                <w:t>Faça Click Aqui</w:t>
-              </w:r>
-            </w:hyperlink>
-          </w:p>
-        </w:tc>
-      </w:tr>
-      <w:tr>
-        <w:trPr>
-          <w:trHeight w:val="935" w:hRule="atLeast"/>
-        </w:trPr>
-        <w:tc>
-          <w:tcPr>
-            <w:tcW w:w="1972" w:type="dxa"/>
-            <w:vMerge w:val="continue"/>
-            <w:tcBorders>
-              <w:top w:val="single" w:sz="4" w:space="0" w:color="FFFFFF"/>
-              <w:left w:val="single" w:sz="4" w:space="0" w:color="FFFFFF"/>
-              <w:bottom w:val="single" w:sz="4" w:space="0" w:color="FFFFFF"/>
-              <w:right w:val="single" w:sz="4" w:space="0" w:color="FFFFFF"/>
-            </w:tcBorders>
-            <w:shd w:color="auto" w:fill="auto" w:val="clear"/>
-            <w:vAlign w:val="center"/>
-          </w:tcPr>
-          <w:p>
-            <w:pPr>
-              <w:pStyle w:val="Normal"/>
-              <w:widowControl w:val="false"/>
-              <w:suppressAutoHyphens w:val="true"/>
-              <w:spacing w:before="0" w:after="0"/>
-              <w:ind w:left="24" w:hanging="0"/>
-              <w:jc w:val="center"/>
-              <w:rPr>
-                <w:b/>
-                <w:b/>
-                <w:color w:val="8EAADB" w:themeColor="accent5" w:themeTint="99"/>
-                <w:sz w:val="52"/>
-                <w:szCs w:val="28"/>
-              </w:rPr>
-            </w:pPr>
-            <w:r>
-              <w:rPr>
-                <w:b/>
-                <w:color w:val="8EAADB" w:themeColor="accent5" w:themeTint="99"/>
-                <w:sz w:val="52"/>
-                <w:szCs w:val="28"/>
-              </w:rPr>
-            </w:r>
-          </w:p>
-        </w:tc>
-        <w:tc>
-          <w:tcPr>
-            <w:tcW w:w="6532" w:type="dxa"/>
-            <w:gridSpan w:val="3"/>
-            <w:tcBorders>
-              <w:top w:val="single" w:sz="4" w:space="0" w:color="FFFFFF"/>
-              <w:left w:val="single" w:sz="4" w:space="0" w:color="FFFFFF"/>
-              <w:bottom w:val="single" w:sz="4" w:space="0" w:color="FFFFFF"/>
-              <w:right w:val="single" w:sz="4" w:space="0" w:color="FFFFFF"/>
-            </w:tcBorders>
-          </w:tcPr>
-          <w:p>
-            <w:pPr>
-              <w:pStyle w:val="Normal"/>
-              <w:widowControl w:val="false"/>
-              <w:suppressAutoHyphens w:val="true"/>
-              <w:spacing w:before="0" w:after="0"/>
-              <w:ind w:right="40" w:hanging="0"/>
-              <w:jc w:val="left"/>
-              <w:rPr>
-                <w:b/>
-                <w:b/>
-                <w:color w:val="538135" w:themeColor="accent6" w:themeShade="bf"/>
-                <w:sz w:val="22"/>
-                <w:szCs w:val="20"/>
-              </w:rPr>
-            </w:pPr>
-            <w:r>
-              <w:rPr>
-                <w:b/>
-                <w:color w:val="538135" w:themeColor="accent6" w:themeShade="bf"/>
-                <w:sz w:val="22"/>
-                <w:szCs w:val="20"/>
-              </w:rPr>
-            </w:r>
-          </w:p>
-        </w:tc>
-      </w:tr>
-    </w:tbl>
-    <w:p>
-      <w:pPr>
-        <w:pStyle w:val="Normal"/>
-        <w:ind w:left="-993" w:right="-858" w:hanging="0"/>
         <w:rPr/>
       </w:pPr>
       <w:r>
@@ -8387,7 +8387,6 @@
           <w:lang w:val="en-US"/>
         </w:rPr>
       </w:pPr>
-      <w:bookmarkStart w:id="1" w:name="__DdeLink__1280_1485479278"/>
       <w:r>
         <w:rPr>
           <w:rFonts w:cs="Courier New" w:ascii="Courier New" w:hAnsi="Courier New"/>
@@ -8576,7 +8575,7 @@
           <w:lang w:val="en-US"/>
         </w:rPr>
       </w:pPr>
-      <w:bookmarkStart w:id="2" w:name="__DdeLink__1280_1485479278"/>
+      <w:bookmarkStart w:id="1" w:name="__DdeLink__1280_1485479278"/>
       <w:r>
         <w:rPr>
           <w:rFonts w:cs="Courier New" w:ascii="Courier New" w:hAnsi="Courier New"/>
@@ -8584,7 +8583,7 @@
         </w:rPr>
         <w:t>System.out.println(t+“”);</w:t>
       </w:r>
-      <w:bookmarkEnd w:id="2"/>
+      <w:bookmarkEnd w:id="1"/>
     </w:p>
     <w:p>
       <w:pPr>
@@ -8644,8 +8643,8 @@
         </w:rPr>
         <w:t>Semana 2</w:t>
       </w:r>
-      <w:bookmarkStart w:id="3" w:name="exercicios_semana_2"/>
-      <w:bookmarkEnd w:id="3"/>
+      <w:bookmarkStart w:id="2" w:name="exercicios_semana_2"/>
+      <w:bookmarkEnd w:id="2"/>
     </w:p>
     <w:p>
       <w:pPr>
@@ -9018,8 +9017,8 @@
         </w:rPr>
         <w:t>Semana 3</w:t>
       </w:r>
-      <w:bookmarkStart w:id="4" w:name="exercicios_semana_3"/>
-      <w:bookmarkEnd w:id="4"/>
+      <w:bookmarkStart w:id="3" w:name="exercicios_semana_3"/>
+      <w:bookmarkEnd w:id="3"/>
     </w:p>
     <w:p>
       <w:pPr>
@@ -9739,8 +9738,8 @@
         </w:rPr>
         <w:t>Semana 4</w:t>
       </w:r>
-      <w:bookmarkStart w:id="5" w:name="exercicios_semana_4"/>
-      <w:bookmarkEnd w:id="5"/>
+      <w:bookmarkStart w:id="4" w:name="exercicios_semana_4"/>
+      <w:bookmarkEnd w:id="4"/>
     </w:p>
     <w:p>
       <w:pPr>
@@ -10321,8 +10320,8 @@
         </w:rPr>
         <w:t>Semana 5</w:t>
       </w:r>
-      <w:bookmarkStart w:id="6" w:name="exercicios_semana_5"/>
-      <w:bookmarkEnd w:id="6"/>
+      <w:bookmarkStart w:id="5" w:name="exercicios_semana_5"/>
+      <w:bookmarkEnd w:id="5"/>
     </w:p>
     <w:p>
       <w:pPr>
@@ -10673,6 +10672,7 @@
       <w:r>
         <w:rPr/>
         <w:t>Crie um método para calcular qual é a cidade menos populosa;</w:t>
+        <w:br/>
       </w:r>
     </w:p>
     <w:p>
@@ -10718,6 +10718,22 @@
       <w:r>
         <w:rPr/>
         <w:t>O país tem costa marítima?</w:t>
+      </w:r>
+    </w:p>
+    <w:p>
+      <w:pPr>
+        <w:pStyle w:val="ListParagraph"/>
+        <w:numPr>
+          <w:ilvl w:val="0"/>
+          <w:numId w:val="0"/>
+        </w:numPr>
+        <w:ind w:left="360" w:hanging="0"/>
+        <w:jc w:val="both"/>
+        <w:rPr/>
+      </w:pPr>
+      <w:r>
+        <w:rPr/>
+        <w:t>------------------------------------------------</w:t>
       </w:r>
     </w:p>
     <w:p>
@@ -11250,8 +11266,8 @@
         </w:rPr>
         <w:t>Semana 6</w:t>
       </w:r>
-      <w:bookmarkStart w:id="7" w:name="exercicios_semana_6"/>
-      <w:bookmarkEnd w:id="7"/>
+      <w:bookmarkStart w:id="6" w:name="exercicios_semana_6"/>
+      <w:bookmarkEnd w:id="6"/>
     </w:p>
     <w:p>
       <w:pPr>
@@ -11397,19 +11413,10 @@
           <w:color w:val="538135" w:themeColor="accent6" w:themeShade="bf"/>
         </w:rPr>
       </w:r>
-      <w:r>
-        <w:br w:type="page"/>
-      </w:r>
     </w:p>
     <w:p>
       <w:pPr>
         <w:pStyle w:val="Normal"/>
-        <w:numPr>
-          <w:ilvl w:val="0"/>
-          <w:numId w:val="0"/>
-        </w:numPr>
-        <w:ind w:left="-567" w:right="-858" w:hanging="0"/>
-        <w:outlineLvl w:val="0"/>
         <w:rPr>
           <w:b/>
           <w:b/>
@@ -11421,15 +11428,11 @@
           <w:b/>
           <w:color w:val="538135" w:themeColor="accent6" w:themeShade="bf"/>
         </w:rPr>
-        <w:t>Semana 7</w:t>
-      </w:r>
-      <w:bookmarkStart w:id="8" w:name="exercicios_semana_7"/>
-      <w:bookmarkEnd w:id="8"/>
+      </w:r>
     </w:p>
     <w:p>
       <w:pPr>
         <w:pStyle w:val="Normal"/>
-        <w:ind w:left="-567" w:right="-858" w:hanging="0"/>
         <w:rPr>
           <w:b/>
           <w:b/>
@@ -11445,113 +11448,7 @@
     </w:p>
     <w:p>
       <w:pPr>
-        <w:pStyle w:val="ListParagraph"/>
-        <w:numPr>
-          <w:ilvl w:val="0"/>
-          <w:numId w:val="9"/>
-        </w:numPr>
-        <w:jc w:val="both"/>
-        <w:rPr/>
-      </w:pPr>
-      <w:r>
-        <w:rPr/>
-        <w:t>Crie um projeto chamado “semana7”;</w:t>
-      </w:r>
-    </w:p>
-    <w:p>
-      <w:pPr>
-        <w:pStyle w:val="ListParagraph"/>
-        <w:numPr>
-          <w:ilvl w:val="0"/>
-          <w:numId w:val="9"/>
-        </w:numPr>
-        <w:jc w:val="both"/>
-        <w:rPr/>
-      </w:pPr>
-      <w:r>
-        <w:rPr/>
-        <w:t>Copie todos os ficheiros do projeto “semana6”, para o projeto desta semana;</w:t>
-      </w:r>
-    </w:p>
-    <w:p>
-      <w:pPr>
-        <w:pStyle w:val="ListParagraph"/>
-        <w:numPr>
-          <w:ilvl w:val="0"/>
-          <w:numId w:val="9"/>
-        </w:numPr>
-        <w:jc w:val="both"/>
-        <w:rPr/>
-      </w:pPr>
-      <w:r>
-        <w:rPr/>
-        <w:t>Crie uma classe do tipo “JFrame”;</w:t>
-      </w:r>
-    </w:p>
-    <w:p>
-      <w:pPr>
-        <w:pStyle w:val="ListParagraph"/>
-        <w:numPr>
-          <w:ilvl w:val="0"/>
-          <w:numId w:val="9"/>
-        </w:numPr>
-        <w:jc w:val="both"/>
-        <w:rPr/>
-      </w:pPr>
-      <w:r>
-        <w:rPr/>
-        <w:t>Dentro desta classe, crie uma variável do tipo “Turma”;</w:t>
-      </w:r>
-    </w:p>
-    <w:p>
-      <w:pPr>
-        <w:pStyle w:val="ListParagraph"/>
-        <w:numPr>
-          <w:ilvl w:val="0"/>
-          <w:numId w:val="9"/>
-        </w:numPr>
-        <w:jc w:val="both"/>
-        <w:rPr/>
-      </w:pPr>
-      <w:r>
-        <w:rPr/>
-        <w:t>Coloque nesta classe um “JTextArea” e um botão. Quando acionado o botão abrirá um “JDialog” com o formulário para criação de um novo formando. Quando for criado um novo formando, este deverá ser mostrado na “JTextArea”;</w:t>
-      </w:r>
-    </w:p>
-    <w:p>
-      <w:pPr>
-        <w:pStyle w:val="ListParagraph"/>
-        <w:numPr>
-          <w:ilvl w:val="0"/>
-          <w:numId w:val="9"/>
-        </w:numPr>
-        <w:jc w:val="both"/>
-        <w:rPr/>
-      </w:pPr>
-      <w:r>
-        <w:rPr/>
-        <w:t>Crie agora um “JDialog”, com um formulário para criar novos formandos;</w:t>
-      </w:r>
-    </w:p>
-    <w:p>
-      <w:pPr>
-        <w:pStyle w:val="ListParagraph"/>
-        <w:numPr>
-          <w:ilvl w:val="0"/>
-          <w:numId w:val="9"/>
-        </w:numPr>
-        <w:jc w:val="both"/>
-        <w:rPr/>
-      </w:pPr>
-      <w:r>
-        <w:rPr/>
-        <w:t>Teste para confirmar que tudo funciona corretamente;</w:t>
-      </w:r>
-    </w:p>
-    <w:p>
-      <w:pPr>
         <w:pStyle w:val="Normal"/>
-        <w:ind w:left="-567" w:right="-858" w:hanging="0"/>
         <w:rPr>
           <w:b/>
           <w:b/>
@@ -11568,42 +11465,6 @@
     <w:p>
       <w:pPr>
         <w:pStyle w:val="Normal"/>
-        <w:rPr/>
-      </w:pPr>
-      <w:r>
-        <w:rPr/>
-      </w:r>
-    </w:p>
-    <w:p>
-      <w:pPr>
-        <w:pStyle w:val="Normal"/>
-        <w:rPr/>
-      </w:pPr>
-      <w:r>
-        <w:rPr/>
-      </w:r>
-    </w:p>
-    <w:p>
-      <w:pPr>
-        <w:pStyle w:val="Normal"/>
-        <w:rPr/>
-      </w:pPr>
-      <w:r>
-        <w:rPr/>
-      </w:r>
-      <w:r>
-        <w:br w:type="page"/>
-      </w:r>
-    </w:p>
-    <w:p>
-      <w:pPr>
-        <w:pStyle w:val="Normal"/>
-        <w:numPr>
-          <w:ilvl w:val="0"/>
-          <w:numId w:val="0"/>
-        </w:numPr>
-        <w:ind w:left="-567" w:right="-858" w:hanging="0"/>
-        <w:outlineLvl w:val="0"/>
         <w:rPr>
           <w:b/>
           <w:b/>
@@ -11615,10 +11476,327 @@
           <w:b/>
           <w:color w:val="538135" w:themeColor="accent6" w:themeShade="bf"/>
         </w:rPr>
+      </w:r>
+    </w:p>
+    <w:p>
+      <w:pPr>
+        <w:pStyle w:val="Normal"/>
+        <w:rPr>
+          <w:b/>
+          <w:b/>
+          <w:color w:val="538135" w:themeColor="accent6" w:themeShade="bf"/>
+        </w:rPr>
+      </w:pPr>
+      <w:r>
+        <w:rPr>
+          <w:b/>
+          <w:color w:val="538135" w:themeColor="accent6" w:themeShade="bf"/>
+        </w:rPr>
+      </w:r>
+    </w:p>
+    <w:p>
+      <w:pPr>
+        <w:pStyle w:val="Normal"/>
+        <w:rPr>
+          <w:b/>
+          <w:b/>
+          <w:color w:val="538135" w:themeColor="accent6" w:themeShade="bf"/>
+        </w:rPr>
+      </w:pPr>
+      <w:r>
+        <w:rPr>
+          <w:b/>
+          <w:color w:val="538135" w:themeColor="accent6" w:themeShade="bf"/>
+        </w:rPr>
+      </w:r>
+    </w:p>
+    <w:p>
+      <w:pPr>
+        <w:pStyle w:val="Normal"/>
+        <w:rPr>
+          <w:b/>
+          <w:b/>
+          <w:color w:val="538135" w:themeColor="accent6" w:themeShade="bf"/>
+        </w:rPr>
+      </w:pPr>
+      <w:r>
+        <w:rPr>
+          <w:b/>
+          <w:color w:val="538135" w:themeColor="accent6" w:themeShade="bf"/>
+        </w:rPr>
+      </w:r>
+    </w:p>
+    <w:p>
+      <w:pPr>
+        <w:pStyle w:val="Normal"/>
+        <w:rPr>
+          <w:b/>
+          <w:b/>
+          <w:color w:val="538135" w:themeColor="accent6" w:themeShade="bf"/>
+        </w:rPr>
+      </w:pPr>
+      <w:r>
+        <w:rPr>
+          <w:b/>
+          <w:color w:val="538135" w:themeColor="accent6" w:themeShade="bf"/>
+        </w:rPr>
+      </w:r>
+    </w:p>
+    <w:p>
+      <w:pPr>
+        <w:pStyle w:val="Normal"/>
+        <w:rPr>
+          <w:b/>
+          <w:b/>
+          <w:color w:val="538135" w:themeColor="accent6" w:themeShade="bf"/>
+        </w:rPr>
+      </w:pPr>
+      <w:r>
+        <w:rPr>
+          <w:b/>
+          <w:color w:val="538135" w:themeColor="accent6" w:themeShade="bf"/>
+        </w:rPr>
+      </w:r>
+    </w:p>
+    <w:p>
+      <w:pPr>
+        <w:pStyle w:val="Normal"/>
+        <w:jc w:val="left"/>
+        <w:rPr>
+          <w:b/>
+          <w:b/>
+          <w:color w:val="538135" w:themeColor="accent6" w:themeShade="bf"/>
+        </w:rPr>
+      </w:pPr>
+      <w:r>
+        <w:rPr>
+          <w:b/>
+          <w:color w:val="538135" w:themeColor="accent6" w:themeShade="bf"/>
+        </w:rPr>
+        <w:t xml:space="preserve">                                                                           </w:t>
+      </w:r>
+      <w:r>
+        <w:br w:type="page"/>
+      </w:r>
+    </w:p>
+    <w:p>
+      <w:pPr>
+        <w:pStyle w:val="Normal"/>
+        <w:numPr>
+          <w:ilvl w:val="0"/>
+          <w:numId w:val="0"/>
+        </w:numPr>
+        <w:ind w:left="-567" w:right="-858" w:hanging="0"/>
+        <w:outlineLvl w:val="0"/>
+        <w:rPr>
+          <w:b/>
+          <w:b/>
+          <w:color w:val="538135" w:themeColor="accent6" w:themeShade="bf"/>
+        </w:rPr>
+      </w:pPr>
+      <w:r>
+        <w:rPr>
+          <w:b/>
+          <w:color w:val="538135" w:themeColor="accent6" w:themeShade="bf"/>
+        </w:rPr>
+        <w:t>Semana 7</w:t>
+      </w:r>
+      <w:bookmarkStart w:id="7" w:name="exercicios_semana_7"/>
+      <w:bookmarkEnd w:id="7"/>
+    </w:p>
+    <w:p>
+      <w:pPr>
+        <w:pStyle w:val="Normal"/>
+        <w:ind w:left="-567" w:right="-858" w:hanging="0"/>
+        <w:rPr>
+          <w:b/>
+          <w:b/>
+          <w:color w:val="538135" w:themeColor="accent6" w:themeShade="bf"/>
+        </w:rPr>
+      </w:pPr>
+      <w:r>
+        <w:rPr>
+          <w:b/>
+          <w:color w:val="538135" w:themeColor="accent6" w:themeShade="bf"/>
+        </w:rPr>
+      </w:r>
+    </w:p>
+    <w:p>
+      <w:pPr>
+        <w:pStyle w:val="ListParagraph"/>
+        <w:numPr>
+          <w:ilvl w:val="0"/>
+          <w:numId w:val="9"/>
+        </w:numPr>
+        <w:jc w:val="both"/>
+        <w:rPr/>
+      </w:pPr>
+      <w:r>
+        <w:rPr/>
+        <w:t>Crie um projeto chamado “semana7”;</w:t>
+      </w:r>
+    </w:p>
+    <w:p>
+      <w:pPr>
+        <w:pStyle w:val="ListParagraph"/>
+        <w:numPr>
+          <w:ilvl w:val="0"/>
+          <w:numId w:val="9"/>
+        </w:numPr>
+        <w:jc w:val="both"/>
+        <w:rPr/>
+      </w:pPr>
+      <w:r>
+        <w:rPr/>
+        <w:t>Copie todos os ficheiros do projeto “semana6”, para o projeto desta semana;</w:t>
+      </w:r>
+    </w:p>
+    <w:p>
+      <w:pPr>
+        <w:pStyle w:val="ListParagraph"/>
+        <w:numPr>
+          <w:ilvl w:val="0"/>
+          <w:numId w:val="9"/>
+        </w:numPr>
+        <w:jc w:val="both"/>
+        <w:rPr/>
+      </w:pPr>
+      <w:r>
+        <w:rPr/>
+        <w:t>Crie uma classe do tipo “JFrame”;</w:t>
+      </w:r>
+    </w:p>
+    <w:p>
+      <w:pPr>
+        <w:pStyle w:val="ListParagraph"/>
+        <w:numPr>
+          <w:ilvl w:val="0"/>
+          <w:numId w:val="9"/>
+        </w:numPr>
+        <w:jc w:val="both"/>
+        <w:rPr/>
+      </w:pPr>
+      <w:r>
+        <w:rPr/>
+        <w:t>Dentro desta classe, crie uma variável do tipo “Turma”;</w:t>
+      </w:r>
+    </w:p>
+    <w:p>
+      <w:pPr>
+        <w:pStyle w:val="ListParagraph"/>
+        <w:numPr>
+          <w:ilvl w:val="0"/>
+          <w:numId w:val="9"/>
+        </w:numPr>
+        <w:jc w:val="both"/>
+        <w:rPr/>
+      </w:pPr>
+      <w:r>
+        <w:rPr/>
+        <w:t>Coloque nesta classe um “JTextArea” e um botão. Quando acionado o botão abrirá um “JDialog” com o formulário para criação de um novo formando. Quando for criado um novo formando, este deverá ser mostrado na “JTextArea”;</w:t>
+      </w:r>
+    </w:p>
+    <w:p>
+      <w:pPr>
+        <w:pStyle w:val="ListParagraph"/>
+        <w:numPr>
+          <w:ilvl w:val="0"/>
+          <w:numId w:val="9"/>
+        </w:numPr>
+        <w:jc w:val="both"/>
+        <w:rPr/>
+      </w:pPr>
+      <w:r>
+        <w:rPr/>
+        <w:t>Crie agora um “JDialog”, com um formulário para criar novos formandos;</w:t>
+      </w:r>
+    </w:p>
+    <w:p>
+      <w:pPr>
+        <w:pStyle w:val="ListParagraph"/>
+        <w:numPr>
+          <w:ilvl w:val="0"/>
+          <w:numId w:val="9"/>
+        </w:numPr>
+        <w:jc w:val="both"/>
+        <w:rPr/>
+      </w:pPr>
+      <w:r>
+        <w:rPr/>
+        <w:t>Teste para confirmar que tudo funciona corretamente;</w:t>
+      </w:r>
+    </w:p>
+    <w:p>
+      <w:pPr>
+        <w:pStyle w:val="Normal"/>
+        <w:ind w:left="-567" w:right="-858" w:hanging="0"/>
+        <w:rPr>
+          <w:b/>
+          <w:b/>
+          <w:color w:val="538135" w:themeColor="accent6" w:themeShade="bf"/>
+        </w:rPr>
+      </w:pPr>
+      <w:r>
+        <w:rPr>
+          <w:b/>
+          <w:color w:val="538135" w:themeColor="accent6" w:themeShade="bf"/>
+        </w:rPr>
+      </w:r>
+    </w:p>
+    <w:p>
+      <w:pPr>
+        <w:pStyle w:val="Normal"/>
+        <w:rPr/>
+      </w:pPr>
+      <w:r>
+        <w:rPr/>
+      </w:r>
+    </w:p>
+    <w:p>
+      <w:pPr>
+        <w:pStyle w:val="Normal"/>
+        <w:rPr/>
+      </w:pPr>
+      <w:r>
+        <w:rPr/>
+      </w:r>
+    </w:p>
+    <w:p>
+      <w:pPr>
+        <w:pStyle w:val="Normal"/>
+        <w:rPr/>
+      </w:pPr>
+      <w:r>
+        <w:rPr/>
+      </w:r>
+      <w:r>
+        <w:br w:type="page"/>
+      </w:r>
+    </w:p>
+    <w:p>
+      <w:pPr>
+        <w:pStyle w:val="Normal"/>
+        <w:numPr>
+          <w:ilvl w:val="0"/>
+          <w:numId w:val="0"/>
+        </w:numPr>
+        <w:ind w:left="-567" w:right="-858" w:hanging="0"/>
+        <w:outlineLvl w:val="0"/>
+        <w:rPr>
+          <w:b/>
+          <w:b/>
+          <w:color w:val="538135" w:themeColor="accent6" w:themeShade="bf"/>
+        </w:rPr>
+      </w:pPr>
+      <w:r>
+        <w:rPr>
+          <w:b/>
+          <w:color w:val="538135" w:themeColor="accent6" w:themeShade="bf"/>
+        </w:rPr>
         <w:t>Semana 8</w:t>
       </w:r>
-      <w:bookmarkStart w:id="9" w:name="exercicios_semana_8"/>
-      <w:bookmarkEnd w:id="9"/>
+      <w:bookmarkStart w:id="8" w:name="exercicios_semana_8"/>
+      <w:bookmarkEnd w:id="8"/>
     </w:p>
     <w:p>
       <w:pPr>

</xml_diff>